<commit_message>
update final exam materials
</commit_message>
<xml_diff>
--- a/05-exams/final-review-guide.docx
+++ b/05-exams/final-review-guide.docx
@@ -78,6 +78,54 @@
         <w:t xml:space="preserve">Science</w:t>
       </w:r>
     </w:p>
+    <w:p>
+      <w:pPr>
+        <w:pStyle w:val="FirstParagraph"/>
+      </w:pPr>
+      <w:r>
+        <w:rPr>
+          <w:bCs/>
+          <w:b/>
+        </w:rPr>
+        <w:t xml:space="preserve">COMMON FINAL: SATURDAY, DECEMBER 3RD AT 10:10AM - 1PM (FROST CENTER 181-0102)</w:t>
+      </w:r>
+    </w:p>
+    <w:p>
+      <w:pPr>
+        <w:pStyle w:val="BodyText"/>
+      </w:pPr>
+      <w:r>
+        <w:rPr>
+          <w:bCs/>
+          <w:b/>
+        </w:rPr>
+        <w:t xml:space="preserve">Finals Office Hours</w:t>
+      </w:r>
+    </w:p>
+    <w:p>
+      <w:pPr>
+        <w:numPr>
+          <w:ilvl w:val="0"/>
+          <w:numId w:val="1001"/>
+        </w:numPr>
+        <w:pStyle w:val="Compact"/>
+      </w:pPr>
+      <w:r>
+        <w:t xml:space="preserve">Friday 12/3 at 1:00 - 2:30pm</w:t>
+      </w:r>
+    </w:p>
+    <w:p>
+      <w:pPr>
+        <w:numPr>
+          <w:ilvl w:val="0"/>
+          <w:numId w:val="1001"/>
+        </w:numPr>
+        <w:pStyle w:val="Compact"/>
+      </w:pPr>
+      <w:r>
+        <w:t xml:space="preserve">Saturday 12/4 at 8:30 - 9:30am</w:t>
+      </w:r>
+    </w:p>
     <w:bookmarkStart w:id="23" w:name="what-to-expect"/>
     <w:p>
       <w:pPr>
@@ -91,7 +139,7 @@
       <w:pPr>
         <w:numPr>
           <w:ilvl w:val="0"/>
-          <w:numId w:val="1001"/>
+          <w:numId w:val="1002"/>
         </w:numPr>
         <w:pStyle w:val="Compact"/>
       </w:pPr>
@@ -151,7 +199,7 @@
       <w:pPr>
         <w:numPr>
           <w:ilvl w:val="0"/>
-          <w:numId w:val="1001"/>
+          <w:numId w:val="1002"/>
         </w:numPr>
         <w:pStyle w:val="Compact"/>
       </w:pPr>
@@ -163,18 +211,12 @@
       <w:pPr>
         <w:numPr>
           <w:ilvl w:val="0"/>
-          <w:numId w:val="1001"/>
-        </w:numPr>
-        <w:pStyle w:val="Compact"/>
-      </w:pPr>
-      <w:r>
-        <w:t xml:space="preserve">You may bring any calculator to use. I will have a handful of simple</w:t>
-      </w:r>
-      <w:r>
-        <w:t xml:space="preserve"> </w:t>
-      </w:r>
-      <w:r>
-        <w:t xml:space="preserve">calculators. You may</w:t>
+          <w:numId w:val="1002"/>
+        </w:numPr>
+        <w:pStyle w:val="Compact"/>
+      </w:pPr>
+      <w:r>
+        <w:t xml:space="preserve">You may bring any calculator to use. I will have a handful of simple calculators. You may</w:t>
       </w:r>
       <w:r>
         <w:t xml:space="preserve"> </w:t>
@@ -197,25 +239,19 @@
       <w:pPr>
         <w:numPr>
           <w:ilvl w:val="0"/>
-          <w:numId w:val="1001"/>
-        </w:numPr>
-        <w:pStyle w:val="Compact"/>
-      </w:pPr>
-      <w:r>
-        <w:t xml:space="preserve">The exam is mostly multiple choice, but will have a couple of short</w:t>
-      </w:r>
-      <w:r>
-        <w:t xml:space="preserve"> </w:t>
-      </w:r>
-      <w:r>
-        <w:t xml:space="preserve">answer questions mixed in.</w:t>
-      </w:r>
-    </w:p>
-    <w:p>
-      <w:pPr>
-        <w:numPr>
-          <w:ilvl w:val="0"/>
-          <w:numId w:val="1001"/>
+          <w:numId w:val="1002"/>
+        </w:numPr>
+        <w:pStyle w:val="Compact"/>
+      </w:pPr>
+      <w:r>
+        <w:t xml:space="preserve">The exam is mostly multiple choice, but will have a couple of short answer questions mixed in.</w:t>
+      </w:r>
+    </w:p>
+    <w:p>
+      <w:pPr>
+        <w:numPr>
+          <w:ilvl w:val="0"/>
+          <w:numId w:val="1002"/>
         </w:numPr>
         <w:pStyle w:val="Compact"/>
       </w:pPr>
@@ -235,7 +271,7 @@
       <w:pPr>
         <w:numPr>
           <w:ilvl w:val="0"/>
-          <w:numId w:val="1002"/>
+          <w:numId w:val="1003"/>
         </w:numPr>
         <w:pStyle w:val="Compact"/>
       </w:pPr>
@@ -247,7 +283,7 @@
       <w:pPr>
         <w:numPr>
           <w:ilvl w:val="0"/>
-          <w:numId w:val="1002"/>
+          <w:numId w:val="1003"/>
         </w:numPr>
         <w:pStyle w:val="Compact"/>
       </w:pPr>
@@ -259,7 +295,7 @@
       <w:pPr>
         <w:numPr>
           <w:ilvl w:val="0"/>
-          <w:numId w:val="1002"/>
+          <w:numId w:val="1003"/>
         </w:numPr>
         <w:pStyle w:val="Compact"/>
       </w:pPr>
@@ -314,7 +350,7 @@
                     <a:graphicData uri="http://schemas.openxmlformats.org/drawingml/2006/picture">
                       <pic:pic>
                         <pic:nvPicPr>
-                          <pic:cNvPr descr="C:\PROGRA~1\RStudio\RESOUR~1\app\bin\quarto\share\formats\docx\tip.png" id="22" name="Picture"/>
+                          <pic:cNvPr descr="C:\Users\erobin17\AppData\Local\Programs\Quarto\share\formats\docx\tip.png" id="22" name="Picture"/>
                           <pic:cNvPicPr>
                             <a:picLocks noChangeArrowheads="1" noChangeAspect="1"/>
                           </pic:cNvPicPr>
@@ -377,13 +413,7 @@
               <w:spacing w:before="16" w:after="16"/>
             </w:pPr>
             <w:r>
-              <w:t xml:space="preserve">Post any logistic or studying questions on the Canvas discussion board.</w:t>
-            </w:r>
-            <w:r>
-              <w:t xml:space="preserve"> </w:t>
-            </w:r>
-            <w:r>
-              <w:t xml:space="preserve">Please respond to each other!</w:t>
+              <w:t xml:space="preserve">Post any logistic or studying questions on the Canvas discussion board. Please respond to each other!</w:t>
             </w:r>
           </w:p>
         </w:tc>
@@ -453,7 +483,7 @@
       <w:pPr>
         <w:numPr>
           <w:ilvl w:val="0"/>
-          <w:numId w:val="1003"/>
+          <w:numId w:val="1004"/>
         </w:numPr>
         <w:pStyle w:val="Compact"/>
       </w:pPr>
@@ -465,7 +495,7 @@
       <w:pPr>
         <w:numPr>
           <w:ilvl w:val="0"/>
-          <w:numId w:val="1003"/>
+          <w:numId w:val="1004"/>
         </w:numPr>
         <w:pStyle w:val="Compact"/>
       </w:pPr>
@@ -477,36 +507,12 @@
       <w:pPr>
         <w:numPr>
           <w:ilvl w:val="0"/>
-          <w:numId w:val="1003"/>
+          <w:numId w:val="1004"/>
         </w:numPr>
         <w:pStyle w:val="Compact"/>
       </w:pPr>
       <w:r>
         <w:t xml:space="preserve">Test for a single proportion.</w:t>
-      </w:r>
-    </w:p>
-    <w:p>
-      <w:pPr>
-        <w:numPr>
-          <w:ilvl w:val="1"/>
-          <w:numId w:val="1004"/>
-        </w:numPr>
-        <w:pStyle w:val="Compact"/>
-      </w:pPr>
-      <w:r>
-        <w:t xml:space="preserve">What impacts the strength of evidence?</w:t>
-      </w:r>
-    </w:p>
-    <w:p>
-      <w:pPr>
-        <w:numPr>
-          <w:ilvl w:val="0"/>
-          <w:numId w:val="1003"/>
-        </w:numPr>
-        <w:pStyle w:val="Compact"/>
-      </w:pPr>
-      <w:r>
-        <w:t xml:space="preserve">Basics of Simulation</w:t>
       </w:r>
     </w:p>
     <w:p>
@@ -518,6 +524,30 @@
         <w:pStyle w:val="Compact"/>
       </w:pPr>
       <w:r>
+        <w:t xml:space="preserve">What impacts the strength of evidence?</w:t>
+      </w:r>
+    </w:p>
+    <w:p>
+      <w:pPr>
+        <w:numPr>
+          <w:ilvl w:val="0"/>
+          <w:numId w:val="1004"/>
+        </w:numPr>
+        <w:pStyle w:val="Compact"/>
+      </w:pPr>
+      <w:r>
+        <w:t xml:space="preserve">Basics of Simulation</w:t>
+      </w:r>
+    </w:p>
+    <w:p>
+      <w:pPr>
+        <w:numPr>
+          <w:ilvl w:val="1"/>
+          <w:numId w:val="1006"/>
+        </w:numPr>
+        <w:pStyle w:val="Compact"/>
+      </w:pPr>
+      <w:r>
         <w:t xml:space="preserve">Remember we are simulating given the null hypothesis is true</w:t>
       </w:r>
     </w:p>
@@ -525,7 +555,7 @@
       <w:pPr>
         <w:numPr>
           <w:ilvl w:val="1"/>
-          <w:numId w:val="1005"/>
+          <w:numId w:val="1006"/>
         </w:numPr>
         <w:pStyle w:val="Compact"/>
       </w:pPr>
@@ -537,7 +567,7 @@
       <w:pPr>
         <w:numPr>
           <w:ilvl w:val="2"/>
-          <w:numId w:val="1006"/>
+          <w:numId w:val="1007"/>
         </w:numPr>
         <w:pStyle w:val="Compact"/>
       </w:pPr>
@@ -549,7 +579,7 @@
       <w:pPr>
         <w:numPr>
           <w:ilvl w:val="0"/>
-          <w:numId w:val="1003"/>
+          <w:numId w:val="1004"/>
         </w:numPr>
         <w:pStyle w:val="Compact"/>
       </w:pPr>
@@ -561,7 +591,7 @@
       <w:pPr>
         <w:numPr>
           <w:ilvl w:val="0"/>
-          <w:numId w:val="1003"/>
+          <w:numId w:val="1004"/>
         </w:numPr>
         <w:pStyle w:val="Compact"/>
       </w:pPr>
@@ -615,7 +645,7 @@
       <w:pPr>
         <w:numPr>
           <w:ilvl w:val="0"/>
-          <w:numId w:val="1007"/>
+          <w:numId w:val="1008"/>
         </w:numPr>
         <w:pStyle w:val="Compact"/>
       </w:pPr>
@@ -627,7 +657,7 @@
       <w:pPr>
         <w:numPr>
           <w:ilvl w:val="0"/>
-          <w:numId w:val="1007"/>
+          <w:numId w:val="1008"/>
         </w:numPr>
         <w:pStyle w:val="Compact"/>
       </w:pPr>
@@ -639,7 +669,7 @@
       <w:pPr>
         <w:numPr>
           <w:ilvl w:val="1"/>
-          <w:numId w:val="1008"/>
+          <w:numId w:val="1009"/>
         </w:numPr>
         <w:pStyle w:val="Compact"/>
       </w:pPr>
@@ -651,7 +681,7 @@
       <w:pPr>
         <w:numPr>
           <w:ilvl w:val="1"/>
-          <w:numId w:val="1008"/>
+          <w:numId w:val="1009"/>
         </w:numPr>
         <w:pStyle w:val="Compact"/>
       </w:pPr>
@@ -686,7 +716,7 @@
       <w:pPr>
         <w:numPr>
           <w:ilvl w:val="1"/>
-          <w:numId w:val="1008"/>
+          <w:numId w:val="1009"/>
         </w:numPr>
         <w:pStyle w:val="Compact"/>
       </w:pPr>
@@ -740,7 +770,7 @@
       <w:pPr>
         <w:numPr>
           <w:ilvl w:val="0"/>
-          <w:numId w:val="1009"/>
+          <w:numId w:val="1010"/>
         </w:numPr>
         <w:pStyle w:val="Compact"/>
       </w:pPr>
@@ -752,60 +782,12 @@
       <w:pPr>
         <w:numPr>
           <w:ilvl w:val="0"/>
-          <w:numId w:val="1009"/>
+          <w:numId w:val="1010"/>
         </w:numPr>
         <w:pStyle w:val="Compact"/>
       </w:pPr>
       <w:r>
         <w:t xml:space="preserve">Observational study versus randomized experiment</w:t>
-      </w:r>
-    </w:p>
-    <w:p>
-      <w:pPr>
-        <w:numPr>
-          <w:ilvl w:val="1"/>
-          <w:numId w:val="1010"/>
-        </w:numPr>
-        <w:pStyle w:val="Compact"/>
-      </w:pPr>
-      <w:r>
-        <w:t xml:space="preserve">Association vs causation</w:t>
-      </w:r>
-    </w:p>
-    <w:p>
-      <w:pPr>
-        <w:numPr>
-          <w:ilvl w:val="1"/>
-          <w:numId w:val="1010"/>
-        </w:numPr>
-        <w:pStyle w:val="Compact"/>
-      </w:pPr>
-      <w:r>
-        <w:t xml:space="preserve">Confounding variables / Bias (What are they? How do they affect our study? How might we reduce the risk of having confounding variable?)</w:t>
-      </w:r>
-    </w:p>
-    <w:p>
-      <w:pPr>
-        <w:numPr>
-          <w:ilvl w:val="1"/>
-          <w:numId w:val="1010"/>
-        </w:numPr>
-        <w:pStyle w:val="Compact"/>
-      </w:pPr>
-      <w:r>
-        <w:t xml:space="preserve">What do we need to have an experiment? Why can’t we always have an experiment?</w:t>
-      </w:r>
-    </w:p>
-    <w:p>
-      <w:pPr>
-        <w:numPr>
-          <w:ilvl w:val="0"/>
-          <w:numId w:val="1009"/>
-        </w:numPr>
-        <w:pStyle w:val="Compact"/>
-      </w:pPr>
-      <w:r>
-        <w:t xml:space="preserve">Chi-square Test</w:t>
       </w:r>
     </w:p>
     <w:p>
@@ -813,6 +795,54 @@
         <w:numPr>
           <w:ilvl w:val="1"/>
           <w:numId w:val="1011"/>
+        </w:numPr>
+        <w:pStyle w:val="Compact"/>
+      </w:pPr>
+      <w:r>
+        <w:t xml:space="preserve">Association vs causation</w:t>
+      </w:r>
+    </w:p>
+    <w:p>
+      <w:pPr>
+        <w:numPr>
+          <w:ilvl w:val="1"/>
+          <w:numId w:val="1011"/>
+        </w:numPr>
+        <w:pStyle w:val="Compact"/>
+      </w:pPr>
+      <w:r>
+        <w:t xml:space="preserve">Confounding variables / Bias (What are they? How do they affect our study? How might we reduce the risk of having confounding variable?)</w:t>
+      </w:r>
+    </w:p>
+    <w:p>
+      <w:pPr>
+        <w:numPr>
+          <w:ilvl w:val="1"/>
+          <w:numId w:val="1011"/>
+        </w:numPr>
+        <w:pStyle w:val="Compact"/>
+      </w:pPr>
+      <w:r>
+        <w:t xml:space="preserve">What do we need to have an experiment? Why can’t we always have an experiment?</w:t>
+      </w:r>
+    </w:p>
+    <w:p>
+      <w:pPr>
+        <w:numPr>
+          <w:ilvl w:val="0"/>
+          <w:numId w:val="1010"/>
+        </w:numPr>
+        <w:pStyle w:val="Compact"/>
+      </w:pPr>
+      <w:r>
+        <w:t xml:space="preserve">Chi-square Test</w:t>
+      </w:r>
+    </w:p>
+    <w:p>
+      <w:pPr>
+        <w:numPr>
+          <w:ilvl w:val="1"/>
+          <w:numId w:val="1012"/>
         </w:numPr>
         <w:pStyle w:val="Compact"/>
       </w:pPr>
@@ -847,19 +877,19 @@
       <w:pPr>
         <w:numPr>
           <w:ilvl w:val="2"/>
+          <w:numId w:val="1013"/>
+        </w:numPr>
+        <w:pStyle w:val="Compact"/>
+      </w:pPr>
+      <w:r>
+        <w:t xml:space="preserve">Expected Values?</w:t>
+      </w:r>
+    </w:p>
+    <w:p>
+      <w:pPr>
+        <w:numPr>
+          <w:ilvl w:val="1"/>
           <w:numId w:val="1012"/>
-        </w:numPr>
-        <w:pStyle w:val="Compact"/>
-      </w:pPr>
-      <w:r>
-        <w:t xml:space="preserve">Expected Values?</w:t>
-      </w:r>
-    </w:p>
-    <w:p>
-      <w:pPr>
-        <w:numPr>
-          <w:ilvl w:val="1"/>
-          <w:numId w:val="1011"/>
         </w:numPr>
         <w:pStyle w:val="Compact"/>
       </w:pPr>
@@ -907,7 +937,7 @@
       <w:pPr>
         <w:numPr>
           <w:ilvl w:val="0"/>
-          <w:numId w:val="1013"/>
+          <w:numId w:val="1014"/>
         </w:numPr>
         <w:pStyle w:val="Compact"/>
       </w:pPr>
@@ -919,7 +949,7 @@
       <w:pPr>
         <w:numPr>
           <w:ilvl w:val="0"/>
-          <w:numId w:val="1013"/>
+          <w:numId w:val="1014"/>
         </w:numPr>
         <w:pStyle w:val="Compact"/>
       </w:pPr>
@@ -931,7 +961,7 @@
       <w:pPr>
         <w:numPr>
           <w:ilvl w:val="0"/>
-          <w:numId w:val="1013"/>
+          <w:numId w:val="1014"/>
         </w:numPr>
         <w:pStyle w:val="Compact"/>
       </w:pPr>
@@ -943,7 +973,7 @@
       <w:pPr>
         <w:numPr>
           <w:ilvl w:val="0"/>
-          <w:numId w:val="1013"/>
+          <w:numId w:val="1014"/>
         </w:numPr>
         <w:pStyle w:val="Compact"/>
       </w:pPr>
@@ -1021,7 +1051,7 @@
       <w:pPr>
         <w:numPr>
           <w:ilvl w:val="0"/>
-          <w:numId w:val="1014"/>
+          <w:numId w:val="1015"/>
         </w:numPr>
         <w:pStyle w:val="Compact"/>
       </w:pPr>
@@ -1033,59 +1063,59 @@
       <w:pPr>
         <w:numPr>
           <w:ilvl w:val="1"/>
+          <w:numId w:val="1016"/>
+        </w:numPr>
+        <w:pStyle w:val="Compact"/>
+      </w:pPr>
+      <w:r>
+        <w:t xml:space="preserve">When should we use each?</w:t>
+      </w:r>
+    </w:p>
+    <w:p>
+      <w:pPr>
+        <w:numPr>
+          <w:ilvl w:val="2"/>
+          <w:numId w:val="1017"/>
+        </w:numPr>
+        <w:pStyle w:val="Compact"/>
+      </w:pPr>
+      <w:r>
+        <w:t xml:space="preserve">How are they different from each other?</w:t>
+      </w:r>
+    </w:p>
+    <w:p>
+      <w:pPr>
+        <w:numPr>
+          <w:ilvl w:val="2"/>
+          <w:numId w:val="1017"/>
+        </w:numPr>
+        <w:pStyle w:val="Compact"/>
+      </w:pPr>
+      <w:r>
+        <w:t xml:space="preserve">How is the random assignment different?</w:t>
+      </w:r>
+    </w:p>
+    <w:p>
+      <w:pPr>
+        <w:numPr>
+          <w:ilvl w:val="2"/>
+          <w:numId w:val="1017"/>
+        </w:numPr>
+        <w:pStyle w:val="Compact"/>
+      </w:pPr>
+      <w:r>
+        <w:t xml:space="preserve">Picking which scenario is two sample and which is paired</w:t>
+      </w:r>
+    </w:p>
+    <w:p>
+      <w:pPr>
+        <w:numPr>
+          <w:ilvl w:val="0"/>
           <w:numId w:val="1015"/>
         </w:numPr>
         <w:pStyle w:val="Compact"/>
       </w:pPr>
       <w:r>
-        <w:t xml:space="preserve">When should we use each?</w:t>
-      </w:r>
-    </w:p>
-    <w:p>
-      <w:pPr>
-        <w:numPr>
-          <w:ilvl w:val="2"/>
-          <w:numId w:val="1016"/>
-        </w:numPr>
-        <w:pStyle w:val="Compact"/>
-      </w:pPr>
-      <w:r>
-        <w:t xml:space="preserve">How are they different from each other?</w:t>
-      </w:r>
-    </w:p>
-    <w:p>
-      <w:pPr>
-        <w:numPr>
-          <w:ilvl w:val="2"/>
-          <w:numId w:val="1016"/>
-        </w:numPr>
-        <w:pStyle w:val="Compact"/>
-      </w:pPr>
-      <w:r>
-        <w:t xml:space="preserve">How is the random assignment different?</w:t>
-      </w:r>
-    </w:p>
-    <w:p>
-      <w:pPr>
-        <w:numPr>
-          <w:ilvl w:val="2"/>
-          <w:numId w:val="1016"/>
-        </w:numPr>
-        <w:pStyle w:val="Compact"/>
-      </w:pPr>
-      <w:r>
-        <w:t xml:space="preserve">Picking which scenario is two sample and which is paired</w:t>
-      </w:r>
-    </w:p>
-    <w:p>
-      <w:pPr>
-        <w:numPr>
-          <w:ilvl w:val="0"/>
-          <w:numId w:val="1014"/>
-        </w:numPr>
-        <w:pStyle w:val="Compact"/>
-      </w:pPr>
-      <w:r>
         <w:t xml:space="preserve">Paired t-test: Can use test for one mean again. (like tests from chapter 6)</w:t>
       </w:r>
     </w:p>
@@ -1093,7 +1123,7 @@
       <w:pPr>
         <w:numPr>
           <w:ilvl w:val="1"/>
-          <w:numId w:val="1017"/>
+          <w:numId w:val="1018"/>
         </w:numPr>
         <w:pStyle w:val="Compact"/>
       </w:pPr>
@@ -1105,7 +1135,7 @@
       <w:pPr>
         <w:numPr>
           <w:ilvl w:val="1"/>
-          <w:numId w:val="1017"/>
+          <w:numId w:val="1018"/>
         </w:numPr>
         <w:pStyle w:val="Compact"/>
       </w:pPr>
@@ -1117,7 +1147,7 @@
       <w:pPr>
         <w:numPr>
           <w:ilvl w:val="1"/>
-          <w:numId w:val="1017"/>
+          <w:numId w:val="1018"/>
         </w:numPr>
         <w:pStyle w:val="Compact"/>
       </w:pPr>
@@ -1129,7 +1159,7 @@
       <w:pPr>
         <w:numPr>
           <w:ilvl w:val="1"/>
-          <w:numId w:val="1017"/>
+          <w:numId w:val="1018"/>
         </w:numPr>
         <w:pStyle w:val="Compact"/>
       </w:pPr>
@@ -1183,7 +1213,7 @@
       <w:pPr>
         <w:numPr>
           <w:ilvl w:val="0"/>
-          <w:numId w:val="1018"/>
+          <w:numId w:val="1019"/>
         </w:numPr>
         <w:pStyle w:val="Compact"/>
       </w:pPr>
@@ -1195,7 +1225,7 @@
       <w:pPr>
         <w:numPr>
           <w:ilvl w:val="0"/>
-          <w:numId w:val="1018"/>
+          <w:numId w:val="1019"/>
         </w:numPr>
         <w:pStyle w:val="Compact"/>
       </w:pPr>
@@ -1207,23 +1237,23 @@
       <w:pPr>
         <w:numPr>
           <w:ilvl w:val="1"/>
+          <w:numId w:val="1020"/>
+        </w:numPr>
+        <w:pStyle w:val="Compact"/>
+      </w:pPr>
+      <w:r>
+        <w:t xml:space="preserve">What happens if you increase/decrease variability between groups? Within groups?</w:t>
+      </w:r>
+    </w:p>
+    <w:p>
+      <w:pPr>
+        <w:numPr>
+          <w:ilvl w:val="0"/>
           <w:numId w:val="1019"/>
         </w:numPr>
         <w:pStyle w:val="Compact"/>
       </w:pPr>
       <w:r>
-        <w:t xml:space="preserve">What happens if you increase/decrease variability between groups? Within groups?</w:t>
-      </w:r>
-    </w:p>
-    <w:p>
-      <w:pPr>
-        <w:numPr>
-          <w:ilvl w:val="0"/>
-          <w:numId w:val="1018"/>
-        </w:numPr>
-        <w:pStyle w:val="Compact"/>
-      </w:pPr>
-      <w:r>
         <w:t xml:space="preserve">How to find the different parts of the ANOVA table?</w:t>
       </w:r>
     </w:p>
@@ -1231,7 +1261,7 @@
       <w:pPr>
         <w:numPr>
           <w:ilvl w:val="0"/>
-          <w:numId w:val="1018"/>
+          <w:numId w:val="1019"/>
         </w:numPr>
         <w:pStyle w:val="Compact"/>
       </w:pPr>
@@ -1261,7 +1291,7 @@
       <w:pPr>
         <w:numPr>
           <w:ilvl w:val="0"/>
-          <w:numId w:val="1020"/>
+          <w:numId w:val="1021"/>
         </w:numPr>
         <w:pStyle w:val="Compact"/>
       </w:pPr>
@@ -1273,7 +1303,7 @@
       <w:pPr>
         <w:numPr>
           <w:ilvl w:val="0"/>
-          <w:numId w:val="1020"/>
+          <w:numId w:val="1021"/>
         </w:numPr>
         <w:pStyle w:val="Compact"/>
       </w:pPr>
@@ -1285,60 +1315,12 @@
       <w:pPr>
         <w:numPr>
           <w:ilvl w:val="0"/>
-          <w:numId w:val="1020"/>
+          <w:numId w:val="1021"/>
         </w:numPr>
         <w:pStyle w:val="Compact"/>
       </w:pPr>
       <w:r>
         <w:t xml:space="preserve">Correlation coefficient (r)</w:t>
-      </w:r>
-    </w:p>
-    <w:p>
-      <w:pPr>
-        <w:numPr>
-          <w:ilvl w:val="1"/>
-          <w:numId w:val="1021"/>
-        </w:numPr>
-        <w:pStyle w:val="Compact"/>
-      </w:pPr>
-      <w:r>
-        <w:t xml:space="preserve">What are the possible values for r?</w:t>
-      </w:r>
-    </w:p>
-    <w:p>
-      <w:pPr>
-        <w:numPr>
-          <w:ilvl w:val="1"/>
-          <w:numId w:val="1021"/>
-        </w:numPr>
-        <w:pStyle w:val="Compact"/>
-      </w:pPr>
-      <w:r>
-        <w:t xml:space="preserve">What values of r denote a strong relationship? Weak relationship?</w:t>
-      </w:r>
-    </w:p>
-    <w:p>
-      <w:pPr>
-        <w:numPr>
-          <w:ilvl w:val="1"/>
-          <w:numId w:val="1021"/>
-        </w:numPr>
-        <w:pStyle w:val="Compact"/>
-      </w:pPr>
-      <w:r>
-        <w:t xml:space="preserve">For a large value of r, do points fall very close to the best fit line, or far away? What about for very small values?</w:t>
-      </w:r>
-    </w:p>
-    <w:p>
-      <w:pPr>
-        <w:numPr>
-          <w:ilvl w:val="0"/>
-          <w:numId w:val="1020"/>
-        </w:numPr>
-        <w:pStyle w:val="Compact"/>
-      </w:pPr>
-      <w:r>
-        <w:t xml:space="preserve">Line of Best Fit (how is it found?)</w:t>
       </w:r>
     </w:p>
     <w:p>
@@ -1346,6 +1328,54 @@
         <w:numPr>
           <w:ilvl w:val="1"/>
           <w:numId w:val="1022"/>
+        </w:numPr>
+        <w:pStyle w:val="Compact"/>
+      </w:pPr>
+      <w:r>
+        <w:t xml:space="preserve">What are the possible values for r?</w:t>
+      </w:r>
+    </w:p>
+    <w:p>
+      <w:pPr>
+        <w:numPr>
+          <w:ilvl w:val="1"/>
+          <w:numId w:val="1022"/>
+        </w:numPr>
+        <w:pStyle w:val="Compact"/>
+      </w:pPr>
+      <w:r>
+        <w:t xml:space="preserve">What values of r denote a strong relationship? Weak relationship?</w:t>
+      </w:r>
+    </w:p>
+    <w:p>
+      <w:pPr>
+        <w:numPr>
+          <w:ilvl w:val="1"/>
+          <w:numId w:val="1022"/>
+        </w:numPr>
+        <w:pStyle w:val="Compact"/>
+      </w:pPr>
+      <w:r>
+        <w:t xml:space="preserve">For a large value of r, do points fall very close to the best fit line, or far away? What about for very small values?</w:t>
+      </w:r>
+    </w:p>
+    <w:p>
+      <w:pPr>
+        <w:numPr>
+          <w:ilvl w:val="0"/>
+          <w:numId w:val="1021"/>
+        </w:numPr>
+        <w:pStyle w:val="Compact"/>
+      </w:pPr>
+      <w:r>
+        <w:t xml:space="preserve">Line of Best Fit (how is it found?)</w:t>
+      </w:r>
+    </w:p>
+    <w:p>
+      <w:pPr>
+        <w:numPr>
+          <w:ilvl w:val="1"/>
+          <w:numId w:val="1023"/>
         </w:numPr>
         <w:pStyle w:val="Compact"/>
       </w:pPr>
@@ -1372,60 +1402,12 @@
       <w:pPr>
         <w:numPr>
           <w:ilvl w:val="1"/>
-          <w:numId w:val="1022"/>
+          <w:numId w:val="1023"/>
         </w:numPr>
         <w:pStyle w:val="Compact"/>
       </w:pPr>
       <w:r>
         <w:t xml:space="preserve">Interpreting the slope and y-intercept</w:t>
-      </w:r>
-    </w:p>
-    <w:p>
-      <w:pPr>
-        <w:numPr>
-          <w:ilvl w:val="1"/>
-          <w:numId w:val="1022"/>
-        </w:numPr>
-        <w:pStyle w:val="Compact"/>
-      </w:pPr>
-      <w:r>
-        <w:t xml:space="preserve">Making predictions</w:t>
-      </w:r>
-    </w:p>
-    <w:p>
-      <w:pPr>
-        <w:numPr>
-          <w:ilvl w:val="1"/>
-          <w:numId w:val="1022"/>
-        </w:numPr>
-        <w:pStyle w:val="Compact"/>
-      </w:pPr>
-      <w:r>
-        <w:t xml:space="preserve">What makes an observed point influential?</w:t>
-      </w:r>
-    </w:p>
-    <w:p>
-      <w:pPr>
-        <w:numPr>
-          <w:ilvl w:val="0"/>
-          <w:numId w:val="1020"/>
-        </w:numPr>
-        <w:pStyle w:val="Compact"/>
-      </w:pPr>
-      <w:r>
-        <w:t xml:space="preserve">Extrapolation</w:t>
-      </w:r>
-    </w:p>
-    <w:p>
-      <w:pPr>
-        <w:numPr>
-          <w:ilvl w:val="0"/>
-          <w:numId w:val="1020"/>
-        </w:numPr>
-        <w:pStyle w:val="Compact"/>
-      </w:pPr>
-      <w:r>
-        <w:t xml:space="preserve">Residuals</w:t>
       </w:r>
     </w:p>
     <w:p>
@@ -1437,7 +1419,7 @@
         <w:pStyle w:val="Compact"/>
       </w:pPr>
       <w:r>
-        <w:t xml:space="preserve">Calculation</w:t>
+        <w:t xml:space="preserve">Making predictions</w:t>
       </w:r>
     </w:p>
     <w:p>
@@ -1445,6 +1427,54 @@
         <w:numPr>
           <w:ilvl w:val="1"/>
           <w:numId w:val="1023"/>
+        </w:numPr>
+        <w:pStyle w:val="Compact"/>
+      </w:pPr>
+      <w:r>
+        <w:t xml:space="preserve">What makes an observed point influential?</w:t>
+      </w:r>
+    </w:p>
+    <w:p>
+      <w:pPr>
+        <w:numPr>
+          <w:ilvl w:val="0"/>
+          <w:numId w:val="1021"/>
+        </w:numPr>
+        <w:pStyle w:val="Compact"/>
+      </w:pPr>
+      <w:r>
+        <w:t xml:space="preserve">Extrapolation</w:t>
+      </w:r>
+    </w:p>
+    <w:p>
+      <w:pPr>
+        <w:numPr>
+          <w:ilvl w:val="0"/>
+          <w:numId w:val="1021"/>
+        </w:numPr>
+        <w:pStyle w:val="Compact"/>
+      </w:pPr>
+      <w:r>
+        <w:t xml:space="preserve">Residuals</w:t>
+      </w:r>
+    </w:p>
+    <w:p>
+      <w:pPr>
+        <w:numPr>
+          <w:ilvl w:val="1"/>
+          <w:numId w:val="1024"/>
+        </w:numPr>
+        <w:pStyle w:val="Compact"/>
+      </w:pPr>
+      <w:r>
+        <w:t xml:space="preserve">Calculation</w:t>
+      </w:r>
+    </w:p>
+    <w:p>
+      <w:pPr>
+        <w:numPr>
+          <w:ilvl w:val="1"/>
+          <w:numId w:val="1024"/>
         </w:numPr>
         <w:pStyle w:val="Compact"/>
       </w:pPr>
@@ -1468,7 +1498,7 @@
       <w:pPr>
         <w:numPr>
           <w:ilvl w:val="0"/>
-          <w:numId w:val="1024"/>
+          <w:numId w:val="1025"/>
         </w:numPr>
         <w:pStyle w:val="Compact"/>
       </w:pPr>
@@ -1480,7 +1510,7 @@
       <w:pPr>
         <w:numPr>
           <w:ilvl w:val="1"/>
-          <w:numId w:val="1025"/>
+          <w:numId w:val="1026"/>
         </w:numPr>
         <w:pStyle w:val="Compact"/>
       </w:pPr>
@@ -1492,7 +1522,7 @@
       <w:pPr>
         <w:numPr>
           <w:ilvl w:val="1"/>
-          <w:numId w:val="1025"/>
+          <w:numId w:val="1026"/>
         </w:numPr>
         <w:pStyle w:val="Compact"/>
       </w:pPr>
@@ -1528,7 +1558,7 @@
       <w:pPr>
         <w:numPr>
           <w:ilvl w:val="0"/>
-          <w:numId w:val="1026"/>
+          <w:numId w:val="1027"/>
         </w:numPr>
         <w:pStyle w:val="Compact"/>
       </w:pPr>
@@ -1540,7 +1570,7 @@
       <w:pPr>
         <w:numPr>
           <w:ilvl w:val="0"/>
-          <w:numId w:val="1027"/>
+          <w:numId w:val="1028"/>
         </w:numPr>
         <w:pStyle w:val="Compact"/>
       </w:pPr>
@@ -1563,7 +1593,7 @@
       <w:pPr>
         <w:numPr>
           <w:ilvl w:val="0"/>
-          <w:numId w:val="1028"/>
+          <w:numId w:val="1029"/>
         </w:numPr>
         <w:pStyle w:val="Compact"/>
       </w:pPr>
@@ -1575,7 +1605,7 @@
       <w:pPr>
         <w:numPr>
           <w:ilvl w:val="0"/>
-          <w:numId w:val="1029"/>
+          <w:numId w:val="1030"/>
         </w:numPr>
         <w:pStyle w:val="Compact"/>
       </w:pPr>
@@ -1587,7 +1617,7 @@
       <w:pPr>
         <w:numPr>
           <w:ilvl w:val="0"/>
-          <w:numId w:val="1030"/>
+          <w:numId w:val="1031"/>
         </w:numPr>
         <w:pStyle w:val="Compact"/>
       </w:pPr>
@@ -1599,7 +1629,7 @@
       <w:pPr>
         <w:numPr>
           <w:ilvl w:val="0"/>
-          <w:numId w:val="1031"/>
+          <w:numId w:val="1032"/>
         </w:numPr>
       </w:pPr>
       <w:r>
@@ -1610,7 +1640,7 @@
       <w:pPr>
         <w:numPr>
           <w:ilvl w:val="0"/>
-          <w:numId w:val="1031"/>
+          <w:numId w:val="1032"/>
         </w:numPr>
       </w:pPr>
       <w:r>
@@ -1647,7 +1677,7 @@
       <w:pPr>
         <w:numPr>
           <w:ilvl w:val="0"/>
-          <w:numId w:val="1032"/>
+          <w:numId w:val="1033"/>
         </w:numPr>
         <w:pStyle w:val="Compact"/>
       </w:pPr>
@@ -1744,7 +1774,7 @@
       <w:pPr>
         <w:numPr>
           <w:ilvl w:val="0"/>
-          <w:numId w:val="1033"/>
+          <w:numId w:val="1034"/>
         </w:numPr>
         <w:pStyle w:val="Compact"/>
       </w:pPr>
@@ -1756,7 +1786,7 @@
       <w:pPr>
         <w:numPr>
           <w:ilvl w:val="0"/>
-          <w:numId w:val="1034"/>
+          <w:numId w:val="1035"/>
         </w:numPr>
         <w:pStyle w:val="Compact"/>
       </w:pPr>
@@ -1768,7 +1798,7 @@
       <w:pPr>
         <w:numPr>
           <w:ilvl w:val="0"/>
-          <w:numId w:val="1035"/>
+          <w:numId w:val="1036"/>
         </w:numPr>
         <w:pStyle w:val="Compact"/>
       </w:pPr>
@@ -1780,7 +1810,7 @@
       <w:pPr>
         <w:numPr>
           <w:ilvl w:val="0"/>
-          <w:numId w:val="1036"/>
+          <w:numId w:val="1037"/>
         </w:numPr>
         <w:pStyle w:val="Compact"/>
       </w:pPr>
@@ -1792,7 +1822,7 @@
       <w:pPr>
         <w:numPr>
           <w:ilvl w:val="0"/>
-          <w:numId w:val="1037"/>
+          <w:numId w:val="1038"/>
         </w:numPr>
         <w:pStyle w:val="Compact"/>
       </w:pPr>
@@ -1804,7 +1834,7 @@
       <w:pPr>
         <w:numPr>
           <w:ilvl w:val="0"/>
-          <w:numId w:val="1038"/>
+          <w:numId w:val="1039"/>
         </w:numPr>
         <w:pStyle w:val="Compact"/>
       </w:pPr>
@@ -1816,7 +1846,7 @@
       <w:pPr>
         <w:numPr>
           <w:ilvl w:val="0"/>
-          <w:numId w:val="1039"/>
+          <w:numId w:val="1040"/>
         </w:numPr>
         <w:pStyle w:val="Compact"/>
       </w:pPr>
@@ -1901,7 +1931,7 @@
       <w:pPr>
         <w:numPr>
           <w:ilvl w:val="0"/>
-          <w:numId w:val="1040"/>
+          <w:numId w:val="1041"/>
         </w:numPr>
         <w:pStyle w:val="Compact"/>
       </w:pPr>
@@ -1913,7 +1943,7 @@
       <w:pPr>
         <w:numPr>
           <w:ilvl w:val="0"/>
-          <w:numId w:val="1041"/>
+          <w:numId w:val="1042"/>
         </w:numPr>
         <w:pStyle w:val="Compact"/>
       </w:pPr>
@@ -1925,7 +1955,7 @@
       <w:pPr>
         <w:numPr>
           <w:ilvl w:val="0"/>
-          <w:numId w:val="1042"/>
+          <w:numId w:val="1043"/>
         </w:numPr>
         <w:pStyle w:val="Compact"/>
       </w:pPr>
@@ -1937,7 +1967,7 @@
       <w:pPr>
         <w:numPr>
           <w:ilvl w:val="0"/>
-          <w:numId w:val="1042"/>
+          <w:numId w:val="1043"/>
         </w:numPr>
         <w:pStyle w:val="Compact"/>
       </w:pPr>
@@ -1949,7 +1979,7 @@
       <w:pPr>
         <w:numPr>
           <w:ilvl w:val="0"/>
-          <w:numId w:val="1042"/>
+          <w:numId w:val="1043"/>
         </w:numPr>
         <w:pStyle w:val="Compact"/>
       </w:pPr>
@@ -1961,7 +1991,7 @@
       <w:pPr>
         <w:numPr>
           <w:ilvl w:val="0"/>
-          <w:numId w:val="1042"/>
+          <w:numId w:val="1043"/>
         </w:numPr>
         <w:pStyle w:val="Compact"/>
       </w:pPr>
@@ -1983,7 +2013,7 @@
       <w:pPr>
         <w:numPr>
           <w:ilvl w:val="0"/>
-          <w:numId w:val="1043"/>
+          <w:numId w:val="1044"/>
         </w:numPr>
         <w:pStyle w:val="Compact"/>
       </w:pPr>
@@ -2140,7 +2170,7 @@
       <w:pPr>
         <w:numPr>
           <w:ilvl w:val="0"/>
-          <w:numId w:val="1044"/>
+          <w:numId w:val="1045"/>
         </w:numPr>
         <w:pStyle w:val="Compact"/>
       </w:pPr>
@@ -2198,7 +2228,7 @@
       <w:pPr>
         <w:numPr>
           <w:ilvl w:val="0"/>
-          <w:numId w:val="1045"/>
+          <w:numId w:val="1046"/>
         </w:numPr>
         <w:pStyle w:val="Compact"/>
       </w:pPr>
@@ -2210,7 +2240,7 @@
       <w:pPr>
         <w:numPr>
           <w:ilvl w:val="0"/>
-          <w:numId w:val="1046"/>
+          <w:numId w:val="1047"/>
         </w:numPr>
         <w:pStyle w:val="Compact"/>
       </w:pPr>
@@ -2280,7 +2310,7 @@
       <w:pPr>
         <w:numPr>
           <w:ilvl w:val="0"/>
-          <w:numId w:val="1047"/>
+          <w:numId w:val="1048"/>
         </w:numPr>
         <w:pStyle w:val="Compact"/>
       </w:pPr>
@@ -2292,7 +2322,7 @@
       <w:pPr>
         <w:numPr>
           <w:ilvl w:val="0"/>
-          <w:numId w:val="1048"/>
+          <w:numId w:val="1049"/>
         </w:numPr>
         <w:pStyle w:val="Compact"/>
       </w:pPr>
@@ -2440,7 +2470,7 @@
       <w:pPr>
         <w:numPr>
           <w:ilvl w:val="0"/>
-          <w:numId w:val="1049"/>
+          <w:numId w:val="1050"/>
         </w:numPr>
         <w:pStyle w:val="Compact"/>
       </w:pPr>
@@ -2523,7 +2553,7 @@
       <w:pPr>
         <w:numPr>
           <w:ilvl w:val="0"/>
-          <w:numId w:val="1050"/>
+          <w:numId w:val="1051"/>
         </w:numPr>
         <w:pStyle w:val="Compact"/>
       </w:pPr>
@@ -2557,7 +2587,7 @@
       <w:pPr>
         <w:numPr>
           <w:ilvl w:val="0"/>
-          <w:numId w:val="1051"/>
+          <w:numId w:val="1052"/>
         </w:numPr>
         <w:pStyle w:val="Compact"/>
       </w:pPr>
@@ -2673,7 +2703,7 @@
       <w:pPr>
         <w:numPr>
           <w:ilvl w:val="0"/>
-          <w:numId w:val="1052"/>
+          <w:numId w:val="1053"/>
         </w:numPr>
         <w:pStyle w:val="Compact"/>
       </w:pPr>
@@ -2789,7 +2819,7 @@
       <w:pPr>
         <w:numPr>
           <w:ilvl w:val="0"/>
-          <w:numId w:val="1053"/>
+          <w:numId w:val="1054"/>
         </w:numPr>
         <w:pStyle w:val="Compact"/>
       </w:pPr>
@@ -2848,7 +2878,7 @@
       <w:pPr>
         <w:numPr>
           <w:ilvl w:val="0"/>
-          <w:numId w:val="1054"/>
+          <w:numId w:val="1055"/>
         </w:numPr>
         <w:pStyle w:val="Compact"/>
       </w:pPr>
@@ -2860,7 +2890,7 @@
       <w:pPr>
         <w:numPr>
           <w:ilvl w:val="0"/>
-          <w:numId w:val="1055"/>
+          <w:numId w:val="1056"/>
         </w:numPr>
         <w:pStyle w:val="Compact"/>
       </w:pPr>
@@ -2878,7 +2908,7 @@
       <w:pPr>
         <w:numPr>
           <w:ilvl w:val="0"/>
-          <w:numId w:val="1056"/>
+          <w:numId w:val="1057"/>
         </w:numPr>
         <w:pStyle w:val="Compact"/>
       </w:pPr>
@@ -2896,7 +2926,7 @@
       <w:pPr>
         <w:numPr>
           <w:ilvl w:val="0"/>
-          <w:numId w:val="1056"/>
+          <w:numId w:val="1057"/>
         </w:numPr>
         <w:pStyle w:val="Compact"/>
       </w:pPr>
@@ -2914,7 +2944,7 @@
       <w:pPr>
         <w:numPr>
           <w:ilvl w:val="0"/>
-          <w:numId w:val="1056"/>
+          <w:numId w:val="1057"/>
         </w:numPr>
         <w:pStyle w:val="Compact"/>
       </w:pPr>
@@ -2932,7 +2962,7 @@
       <w:pPr>
         <w:numPr>
           <w:ilvl w:val="0"/>
-          <w:numId w:val="1056"/>
+          <w:numId w:val="1057"/>
         </w:numPr>
         <w:pStyle w:val="Compact"/>
       </w:pPr>
@@ -2965,7 +2995,7 @@
       <w:pPr>
         <w:numPr>
           <w:ilvl w:val="0"/>
-          <w:numId w:val="1057"/>
+          <w:numId w:val="1058"/>
         </w:numPr>
         <w:pStyle w:val="Compact"/>
       </w:pPr>
@@ -3046,7 +3076,7 @@
       <w:pPr>
         <w:numPr>
           <w:ilvl w:val="0"/>
-          <w:numId w:val="1058"/>
+          <w:numId w:val="1059"/>
         </w:numPr>
         <w:pStyle w:val="Compact"/>
       </w:pPr>
@@ -3397,7 +3427,7 @@
       <w:pPr>
         <w:numPr>
           <w:ilvl w:val="0"/>
-          <w:numId w:val="1059"/>
+          <w:numId w:val="1060"/>
         </w:numPr>
         <w:pStyle w:val="Compact"/>
       </w:pPr>
@@ -3580,7 +3610,7 @@
       <w:pPr>
         <w:numPr>
           <w:ilvl w:val="0"/>
-          <w:numId w:val="1060"/>
+          <w:numId w:val="1061"/>
         </w:numPr>
         <w:pStyle w:val="Compact"/>
       </w:pPr>
@@ -3621,7 +3651,7 @@
       <w:pPr>
         <w:numPr>
           <w:ilvl w:val="0"/>
-          <w:numId w:val="1061"/>
+          <w:numId w:val="1062"/>
         </w:numPr>
         <w:pStyle w:val="Compact"/>
       </w:pPr>
@@ -3725,7 +3755,7 @@
       <w:pPr>
         <w:numPr>
           <w:ilvl w:val="0"/>
-          <w:numId w:val="1062"/>
+          <w:numId w:val="1063"/>
         </w:numPr>
         <w:pStyle w:val="Compact"/>
       </w:pPr>
@@ -3821,7 +3851,7 @@
       <w:pPr>
         <w:numPr>
           <w:ilvl w:val="0"/>
-          <w:numId w:val="1063"/>
+          <w:numId w:val="1064"/>
         </w:numPr>
         <w:pStyle w:val="Compact"/>
       </w:pPr>
@@ -3938,7 +3968,7 @@
       <w:pPr>
         <w:numPr>
           <w:ilvl w:val="0"/>
-          <w:numId w:val="1064"/>
+          <w:numId w:val="1065"/>
         </w:numPr>
         <w:pStyle w:val="Compact"/>
       </w:pPr>
@@ -4003,7 +4033,7 @@
       <w:pPr>
         <w:numPr>
           <w:ilvl w:val="0"/>
-          <w:numId w:val="1065"/>
+          <w:numId w:val="1066"/>
         </w:numPr>
         <w:pStyle w:val="Compact"/>
       </w:pPr>
@@ -4119,7 +4149,7 @@
       <w:pPr>
         <w:numPr>
           <w:ilvl w:val="0"/>
-          <w:numId w:val="1066"/>
+          <w:numId w:val="1067"/>
         </w:numPr>
         <w:pStyle w:val="Compact"/>
       </w:pPr>
@@ -4196,7 +4226,7 @@
       <w:pPr>
         <w:numPr>
           <w:ilvl w:val="0"/>
-          <w:numId w:val="1067"/>
+          <w:numId w:val="1068"/>
         </w:numPr>
         <w:pStyle w:val="Compact"/>
       </w:pPr>
@@ -4252,7 +4282,7 @@
       <w:pPr>
         <w:numPr>
           <w:ilvl w:val="0"/>
-          <w:numId w:val="1068"/>
+          <w:numId w:val="1069"/>
         </w:numPr>
         <w:pStyle w:val="Compact"/>
       </w:pPr>
@@ -4324,7 +4354,7 @@
       <w:pPr>
         <w:numPr>
           <w:ilvl w:val="0"/>
-          <w:numId w:val="1069"/>
+          <w:numId w:val="1070"/>
         </w:numPr>
         <w:pStyle w:val="Compact"/>
       </w:pPr>
@@ -4451,7 +4481,7 @@
       <w:pPr>
         <w:numPr>
           <w:ilvl w:val="0"/>
-          <w:numId w:val="1070"/>
+          <w:numId w:val="1071"/>
         </w:numPr>
         <w:pStyle w:val="Compact"/>
       </w:pPr>
@@ -4475,7 +4505,7 @@
       <w:pPr>
         <w:numPr>
           <w:ilvl w:val="0"/>
-          <w:numId w:val="1071"/>
+          <w:numId w:val="1072"/>
         </w:numPr>
         <w:pStyle w:val="Compact"/>
       </w:pPr>
@@ -4487,7 +4517,7 @@
       <w:pPr>
         <w:numPr>
           <w:ilvl w:val="0"/>
-          <w:numId w:val="1072"/>
+          <w:numId w:val="1073"/>
         </w:numPr>
         <w:pStyle w:val="Compact"/>
       </w:pPr>
@@ -4510,7 +4540,7 @@
       <w:pPr>
         <w:numPr>
           <w:ilvl w:val="0"/>
-          <w:numId w:val="1073"/>
+          <w:numId w:val="1074"/>
         </w:numPr>
         <w:pStyle w:val="Compact"/>
       </w:pPr>
@@ -4533,7 +4563,7 @@
       <w:pPr>
         <w:numPr>
           <w:ilvl w:val="0"/>
-          <w:numId w:val="1074"/>
+          <w:numId w:val="1075"/>
         </w:numPr>
         <w:pStyle w:val="Compact"/>
       </w:pPr>
@@ -4545,7 +4575,7 @@
       <w:pPr>
         <w:numPr>
           <w:ilvl w:val="0"/>
-          <w:numId w:val="1075"/>
+          <w:numId w:val="1076"/>
         </w:numPr>
         <w:pStyle w:val="Compact"/>
       </w:pPr>
@@ -4557,7 +4587,7 @@
       <w:pPr>
         <w:numPr>
           <w:ilvl w:val="0"/>
-          <w:numId w:val="1075"/>
+          <w:numId w:val="1076"/>
         </w:numPr>
         <w:pStyle w:val="Compact"/>
       </w:pPr>
@@ -4569,7 +4599,7 @@
       <w:pPr>
         <w:numPr>
           <w:ilvl w:val="0"/>
-          <w:numId w:val="1075"/>
+          <w:numId w:val="1076"/>
         </w:numPr>
         <w:pStyle w:val="Compact"/>
       </w:pPr>
@@ -4581,7 +4611,7 @@
       <w:pPr>
         <w:numPr>
           <w:ilvl w:val="0"/>
-          <w:numId w:val="1075"/>
+          <w:numId w:val="1076"/>
         </w:numPr>
         <w:pStyle w:val="Compact"/>
       </w:pPr>
@@ -4593,7 +4623,7 @@
       <w:pPr>
         <w:numPr>
           <w:ilvl w:val="0"/>
-          <w:numId w:val="1076"/>
+          <w:numId w:val="1077"/>
         </w:numPr>
         <w:pStyle w:val="Compact"/>
       </w:pPr>
@@ -4605,7 +4635,7 @@
       <w:pPr>
         <w:numPr>
           <w:ilvl w:val="0"/>
-          <w:numId w:val="1077"/>
+          <w:numId w:val="1078"/>
         </w:numPr>
         <w:pStyle w:val="Compact"/>
       </w:pPr>
@@ -4727,7 +4757,7 @@
       <w:pPr>
         <w:numPr>
           <w:ilvl w:val="0"/>
-          <w:numId w:val="1078"/>
+          <w:numId w:val="1079"/>
         </w:numPr>
         <w:pStyle w:val="Compact"/>
       </w:pPr>
@@ -4833,7 +4863,7 @@
       <w:pPr>
         <w:numPr>
           <w:ilvl w:val="0"/>
-          <w:numId w:val="1079"/>
+          <w:numId w:val="1080"/>
         </w:numPr>
       </w:pPr>
       <w:r>
@@ -4844,7 +4874,7 @@
       <w:pPr>
         <w:numPr>
           <w:ilvl w:val="0"/>
-          <w:numId w:val="1079"/>
+          <w:numId w:val="1080"/>
         </w:numPr>
       </w:pPr>
       <w:r>
@@ -4855,7 +4885,7 @@
       <w:pPr>
         <w:numPr>
           <w:ilvl w:val="0"/>
-          <w:numId w:val="1079"/>
+          <w:numId w:val="1080"/>
         </w:numPr>
       </w:pPr>
       <w:r>
@@ -4881,7 +4911,7 @@
       <w:pPr>
         <w:numPr>
           <w:ilvl w:val="0"/>
-          <w:numId w:val="1079"/>
+          <w:numId w:val="1080"/>
         </w:numPr>
       </w:pPr>
       <w:r>
@@ -4892,7 +4922,7 @@
       <w:pPr>
         <w:numPr>
           <w:ilvl w:val="0"/>
-          <w:numId w:val="1079"/>
+          <w:numId w:val="1080"/>
         </w:numPr>
       </w:pPr>
       <w:r>
@@ -4903,7 +4933,7 @@
       <w:pPr>
         <w:numPr>
           <w:ilvl w:val="0"/>
-          <w:numId w:val="1079"/>
+          <w:numId w:val="1080"/>
         </w:numPr>
       </w:pPr>
       <w:r>
@@ -4914,7 +4944,7 @@
       <w:pPr>
         <w:numPr>
           <w:ilvl w:val="0"/>
-          <w:numId w:val="1079"/>
+          <w:numId w:val="1080"/>
         </w:numPr>
       </w:pPr>
       <w:r>
@@ -4925,7 +4955,7 @@
       <w:pPr>
         <w:numPr>
           <w:ilvl w:val="0"/>
-          <w:numId w:val="1079"/>
+          <w:numId w:val="1080"/>
         </w:numPr>
       </w:pPr>
       <w:r>
@@ -4975,7 +5005,7 @@
       <w:pPr>
         <w:numPr>
           <w:ilvl w:val="0"/>
-          <w:numId w:val="1080"/>
+          <w:numId w:val="1081"/>
         </w:numPr>
         <w:pStyle w:val="Compact"/>
       </w:pPr>
@@ -4987,7 +5017,7 @@
       <w:pPr>
         <w:numPr>
           <w:ilvl w:val="0"/>
-          <w:numId w:val="1081"/>
+          <w:numId w:val="1082"/>
         </w:numPr>
         <w:pStyle w:val="Compact"/>
       </w:pPr>
@@ -4999,7 +5029,7 @@
       <w:pPr>
         <w:numPr>
           <w:ilvl w:val="0"/>
-          <w:numId w:val="1082"/>
+          <w:numId w:val="1083"/>
         </w:numPr>
         <w:pStyle w:val="SourceCode"/>
       </w:pPr>
@@ -5014,7 +5044,7 @@
       <w:pPr>
         <w:numPr>
           <w:ilvl w:val="0"/>
-          <w:numId w:val="1082"/>
+          <w:numId w:val="1083"/>
         </w:numPr>
         <w:pStyle w:val="Compact"/>
       </w:pPr>
@@ -5026,7 +5056,7 @@
       <w:pPr>
         <w:numPr>
           <w:ilvl w:val="0"/>
-          <w:numId w:val="1082"/>
+          <w:numId w:val="1083"/>
         </w:numPr>
         <w:pStyle w:val="Compact"/>
       </w:pPr>
@@ -5038,7 +5068,7 @@
       <w:pPr>
         <w:numPr>
           <w:ilvl w:val="0"/>
-          <w:numId w:val="1082"/>
+          <w:numId w:val="1083"/>
         </w:numPr>
         <w:pStyle w:val="Compact"/>
       </w:pPr>
@@ -5050,7 +5080,7 @@
       <w:pPr>
         <w:numPr>
           <w:ilvl w:val="0"/>
-          <w:numId w:val="1083"/>
+          <w:numId w:val="1084"/>
         </w:numPr>
         <w:pStyle w:val="Compact"/>
       </w:pPr>
@@ -5062,7 +5092,7 @@
       <w:pPr>
         <w:numPr>
           <w:ilvl w:val="0"/>
-          <w:numId w:val="1084"/>
+          <w:numId w:val="1085"/>
         </w:numPr>
         <w:pStyle w:val="Compact"/>
       </w:pPr>
@@ -5074,7 +5104,7 @@
       <w:pPr>
         <w:numPr>
           <w:ilvl w:val="0"/>
-          <w:numId w:val="1085"/>
+          <w:numId w:val="1086"/>
         </w:numPr>
         <w:pStyle w:val="Compact"/>
       </w:pPr>
@@ -5086,7 +5116,7 @@
       <w:pPr>
         <w:numPr>
           <w:ilvl w:val="0"/>
-          <w:numId w:val="1086"/>
+          <w:numId w:val="1087"/>
         </w:numPr>
         <w:pStyle w:val="Compact"/>
       </w:pPr>
@@ -5098,7 +5128,7 @@
       <w:pPr>
         <w:numPr>
           <w:ilvl w:val="0"/>
-          <w:numId w:val="1087"/>
+          <w:numId w:val="1088"/>
         </w:numPr>
         <w:pStyle w:val="Compact"/>
       </w:pPr>
@@ -5110,7 +5140,7 @@
       <w:pPr>
         <w:numPr>
           <w:ilvl w:val="0"/>
-          <w:numId w:val="1088"/>
+          <w:numId w:val="1089"/>
         </w:numPr>
         <w:pStyle w:val="Compact"/>
       </w:pPr>
@@ -5122,7 +5152,7 @@
       <w:pPr>
         <w:numPr>
           <w:ilvl w:val="0"/>
-          <w:numId w:val="1089"/>
+          <w:numId w:val="1090"/>
         </w:numPr>
         <w:pStyle w:val="Compact"/>
       </w:pPr>
@@ -5134,7 +5164,7 @@
       <w:pPr>
         <w:numPr>
           <w:ilvl w:val="0"/>
-          <w:numId w:val="1089"/>
+          <w:numId w:val="1090"/>
         </w:numPr>
         <w:pStyle w:val="Compact"/>
       </w:pPr>
@@ -5146,7 +5176,7 @@
       <w:pPr>
         <w:numPr>
           <w:ilvl w:val="0"/>
-          <w:numId w:val="1089"/>
+          <w:numId w:val="1090"/>
         </w:numPr>
         <w:pStyle w:val="Compact"/>
       </w:pPr>
@@ -5158,7 +5188,7 @@
       <w:pPr>
         <w:numPr>
           <w:ilvl w:val="0"/>
-          <w:numId w:val="1090"/>
+          <w:numId w:val="1091"/>
         </w:numPr>
         <w:pStyle w:val="Compact"/>
       </w:pPr>
@@ -5170,7 +5200,7 @@
       <w:pPr>
         <w:numPr>
           <w:ilvl w:val="0"/>
-          <w:numId w:val="1091"/>
+          <w:numId w:val="1092"/>
         </w:numPr>
         <w:pStyle w:val="Compact"/>
       </w:pPr>
@@ -5182,7 +5212,7 @@
       <w:pPr>
         <w:numPr>
           <w:ilvl w:val="0"/>
-          <w:numId w:val="1091"/>
+          <w:numId w:val="1092"/>
         </w:numPr>
         <w:pStyle w:val="Compact"/>
       </w:pPr>
@@ -5194,7 +5224,7 @@
       <w:pPr>
         <w:numPr>
           <w:ilvl w:val="0"/>
-          <w:numId w:val="1091"/>
+          <w:numId w:val="1092"/>
         </w:numPr>
         <w:pStyle w:val="Compact"/>
       </w:pPr>
@@ -5216,7 +5246,7 @@
       <w:pPr>
         <w:numPr>
           <w:ilvl w:val="0"/>
-          <w:numId w:val="1092"/>
+          <w:numId w:val="1093"/>
         </w:numPr>
         <w:pStyle w:val="Compact"/>
       </w:pPr>
@@ -5242,7 +5272,7 @@
       <w:pPr>
         <w:numPr>
           <w:ilvl w:val="0"/>
-          <w:numId w:val="1093"/>
+          <w:numId w:val="1094"/>
         </w:numPr>
       </w:pPr>
       <w:r>
@@ -5253,7 +5283,7 @@
       <w:pPr>
         <w:numPr>
           <w:ilvl w:val="0"/>
-          <w:numId w:val="1093"/>
+          <w:numId w:val="1094"/>
         </w:numPr>
       </w:pPr>
       <w:r>
@@ -5264,7 +5294,7 @@
       <w:pPr>
         <w:numPr>
           <w:ilvl w:val="0"/>
-          <w:numId w:val="1094"/>
+          <w:numId w:val="1095"/>
         </w:numPr>
         <w:pStyle w:val="Compact"/>
       </w:pPr>
@@ -5276,7 +5306,7 @@
       <w:pPr>
         <w:numPr>
           <w:ilvl w:val="0"/>
-          <w:numId w:val="1094"/>
+          <w:numId w:val="1095"/>
         </w:numPr>
         <w:pStyle w:val="Compact"/>
       </w:pPr>
@@ -5288,7 +5318,7 @@
       <w:pPr>
         <w:numPr>
           <w:ilvl w:val="0"/>
-          <w:numId w:val="1094"/>
+          <w:numId w:val="1095"/>
         </w:numPr>
         <w:pStyle w:val="Compact"/>
       </w:pPr>
@@ -5300,7 +5330,7 @@
       <w:pPr>
         <w:numPr>
           <w:ilvl w:val="0"/>
-          <w:numId w:val="1094"/>
+          <w:numId w:val="1095"/>
         </w:numPr>
         <w:pStyle w:val="Compact"/>
       </w:pPr>
@@ -5312,7 +5342,7 @@
       <w:pPr>
         <w:numPr>
           <w:ilvl w:val="0"/>
-          <w:numId w:val="1095"/>
+          <w:numId w:val="1096"/>
         </w:numPr>
         <w:pStyle w:val="Compact"/>
       </w:pPr>
@@ -5338,7 +5368,7 @@
       <w:pPr>
         <w:numPr>
           <w:ilvl w:val="0"/>
-          <w:numId w:val="1096"/>
+          <w:numId w:val="1097"/>
         </w:numPr>
       </w:pPr>
       <w:r>
@@ -5349,7 +5379,7 @@
       <w:pPr>
         <w:numPr>
           <w:ilvl w:val="0"/>
-          <w:numId w:val="1096"/>
+          <w:numId w:val="1097"/>
         </w:numPr>
       </w:pPr>
       <w:r>
@@ -5360,7 +5390,7 @@
       <w:pPr>
         <w:numPr>
           <w:ilvl w:val="0"/>
-          <w:numId w:val="1097"/>
+          <w:numId w:val="1098"/>
         </w:numPr>
         <w:pStyle w:val="Compact"/>
       </w:pPr>
@@ -5372,7 +5402,7 @@
       <w:pPr>
         <w:numPr>
           <w:ilvl w:val="0"/>
-          <w:numId w:val="1097"/>
+          <w:numId w:val="1098"/>
         </w:numPr>
         <w:pStyle w:val="Compact"/>
       </w:pPr>
@@ -5384,7 +5414,7 @@
       <w:pPr>
         <w:numPr>
           <w:ilvl w:val="0"/>
-          <w:numId w:val="1097"/>
+          <w:numId w:val="1098"/>
         </w:numPr>
         <w:pStyle w:val="Compact"/>
       </w:pPr>
@@ -5396,7 +5426,7 @@
       <w:pPr>
         <w:numPr>
           <w:ilvl w:val="0"/>
-          <w:numId w:val="1097"/>
+          <w:numId w:val="1098"/>
         </w:numPr>
         <w:pStyle w:val="Compact"/>
       </w:pPr>
@@ -5408,7 +5438,7 @@
       <w:pPr>
         <w:numPr>
           <w:ilvl w:val="0"/>
-          <w:numId w:val="1098"/>
+          <w:numId w:val="1099"/>
         </w:numPr>
         <w:pStyle w:val="Compact"/>
       </w:pPr>
@@ -5420,7 +5450,7 @@
       <w:pPr>
         <w:numPr>
           <w:ilvl w:val="0"/>
-          <w:numId w:val="1099"/>
+          <w:numId w:val="1100"/>
         </w:numPr>
         <w:pStyle w:val="Compact"/>
       </w:pPr>
@@ -5492,7 +5522,7 @@
       <w:pPr>
         <w:numPr>
           <w:ilvl w:val="0"/>
-          <w:numId w:val="1100"/>
+          <w:numId w:val="1101"/>
         </w:numPr>
       </w:pPr>
       <w:r>
@@ -5503,7 +5533,7 @@
       <w:pPr>
         <w:numPr>
           <w:ilvl w:val="0"/>
-          <w:numId w:val="1100"/>
+          <w:numId w:val="1101"/>
         </w:numPr>
       </w:pPr>
       <w:r>
@@ -5532,7 +5562,7 @@
       <w:pPr>
         <w:numPr>
           <w:ilvl w:val="0"/>
-          <w:numId w:val="1101"/>
+          <w:numId w:val="1102"/>
         </w:numPr>
         <w:pStyle w:val="Compact"/>
       </w:pPr>
@@ -5544,7 +5574,7 @@
       <w:pPr>
         <w:numPr>
           <w:ilvl w:val="0"/>
-          <w:numId w:val="1102"/>
+          <w:numId w:val="1103"/>
         </w:numPr>
         <w:pStyle w:val="Compact"/>
       </w:pPr>
@@ -5556,7 +5586,7 @@
       <w:pPr>
         <w:numPr>
           <w:ilvl w:val="0"/>
-          <w:numId w:val="1102"/>
+          <w:numId w:val="1103"/>
         </w:numPr>
         <w:pStyle w:val="Compact"/>
       </w:pPr>
@@ -5576,7 +5606,7 @@
       <w:pPr>
         <w:numPr>
           <w:ilvl w:val="0"/>
-          <w:numId w:val="1102"/>
+          <w:numId w:val="1103"/>
         </w:numPr>
         <w:pStyle w:val="Compact"/>
       </w:pPr>
@@ -5588,19 +5618,19 @@
       <w:pPr>
         <w:numPr>
           <w:ilvl w:val="0"/>
-          <w:numId w:val="1102"/>
-        </w:numPr>
-        <w:pStyle w:val="Compact"/>
-      </w:pPr>
-      <w:r>
-        <w:t xml:space="preserve">Chi-square test</w:t>
-      </w:r>
-    </w:p>
-    <w:p>
-      <w:pPr>
-        <w:numPr>
-          <w:ilvl w:val="0"/>
-          <w:numId w:val="1102"/>
+          <w:numId w:val="1103"/>
+        </w:numPr>
+        <w:pStyle w:val="Compact"/>
+      </w:pPr>
+      <w:r>
+        <w:t xml:space="preserve">Chi-square test of independence</w:t>
+      </w:r>
+    </w:p>
+    <w:p>
+      <w:pPr>
+        <w:numPr>
+          <w:ilvl w:val="0"/>
+          <w:numId w:val="1103"/>
         </w:numPr>
         <w:pStyle w:val="Compact"/>
       </w:pPr>
@@ -5612,7 +5642,7 @@
       <w:pPr>
         <w:numPr>
           <w:ilvl w:val="0"/>
-          <w:numId w:val="1102"/>
+          <w:numId w:val="1103"/>
         </w:numPr>
         <w:pStyle w:val="Compact"/>
       </w:pPr>
@@ -5632,7 +5662,7 @@
       <w:pPr>
         <w:numPr>
           <w:ilvl w:val="0"/>
-          <w:numId w:val="1102"/>
+          <w:numId w:val="1103"/>
         </w:numPr>
         <w:pStyle w:val="Compact"/>
       </w:pPr>
@@ -5644,7 +5674,7 @@
       <w:pPr>
         <w:numPr>
           <w:ilvl w:val="0"/>
-          <w:numId w:val="1102"/>
+          <w:numId w:val="1103"/>
         </w:numPr>
         <w:pStyle w:val="Compact"/>
       </w:pPr>
@@ -5656,7 +5686,7 @@
       <w:pPr>
         <w:numPr>
           <w:ilvl w:val="0"/>
-          <w:numId w:val="1102"/>
+          <w:numId w:val="1103"/>
         </w:numPr>
         <w:pStyle w:val="Compact"/>
       </w:pPr>
@@ -5668,7 +5698,7 @@
       <w:pPr>
         <w:numPr>
           <w:ilvl w:val="0"/>
-          <w:numId w:val="1102"/>
+          <w:numId w:val="1103"/>
         </w:numPr>
         <w:pStyle w:val="Compact"/>
       </w:pPr>
@@ -5680,7 +5710,7 @@
       <w:pPr>
         <w:numPr>
           <w:ilvl w:val="0"/>
-          <w:numId w:val="1103"/>
+          <w:numId w:val="1104"/>
         </w:numPr>
         <w:pStyle w:val="Compact"/>
       </w:pPr>
@@ -5692,7 +5722,7 @@
       <w:pPr>
         <w:numPr>
           <w:ilvl w:val="0"/>
-          <w:numId w:val="1103"/>
+          <w:numId w:val="1104"/>
         </w:numPr>
         <w:pStyle w:val="Compact"/>
       </w:pPr>
@@ -5704,7 +5734,7 @@
       <w:pPr>
         <w:numPr>
           <w:ilvl w:val="0"/>
-          <w:numId w:val="1104"/>
+          <w:numId w:val="1105"/>
         </w:numPr>
       </w:pPr>
       <w:r>
@@ -5715,7 +5745,7 @@
       <w:pPr>
         <w:numPr>
           <w:ilvl w:val="0"/>
-          <w:numId w:val="1104"/>
+          <w:numId w:val="1105"/>
         </w:numPr>
       </w:pPr>
       <w:r>
@@ -5744,7 +5774,7 @@
       <w:pPr>
         <w:numPr>
           <w:ilvl w:val="0"/>
-          <w:numId w:val="1104"/>
+          <w:numId w:val="1105"/>
         </w:numPr>
       </w:pPr>
       <w:r>
@@ -5755,7 +5785,7 @@
       <w:pPr>
         <w:numPr>
           <w:ilvl w:val="0"/>
-          <w:numId w:val="1104"/>
+          <w:numId w:val="1105"/>
         </w:numPr>
       </w:pPr>
       <w:r>
@@ -5766,7 +5796,7 @@
       <w:pPr>
         <w:numPr>
           <w:ilvl w:val="0"/>
-          <w:numId w:val="1104"/>
+          <w:numId w:val="1105"/>
         </w:numPr>
       </w:pPr>
       <w:r>
@@ -5777,7 +5807,7 @@
       <w:pPr>
         <w:numPr>
           <w:ilvl w:val="0"/>
-          <w:numId w:val="1104"/>
+          <w:numId w:val="1105"/>
         </w:numPr>
       </w:pPr>
       <w:r>
@@ -5788,7 +5818,7 @@
       <w:pPr>
         <w:numPr>
           <w:ilvl w:val="0"/>
-          <w:numId w:val="1104"/>
+          <w:numId w:val="1105"/>
         </w:numPr>
       </w:pPr>
       <w:r>
@@ -5799,7 +5829,7 @@
       <w:pPr>
         <w:numPr>
           <w:ilvl w:val="0"/>
-          <w:numId w:val="1104"/>
+          <w:numId w:val="1105"/>
         </w:numPr>
       </w:pPr>
       <w:r>
@@ -5810,7 +5840,7 @@
       <w:pPr>
         <w:numPr>
           <w:ilvl w:val="0"/>
-          <w:numId w:val="1104"/>
+          <w:numId w:val="1105"/>
         </w:numPr>
       </w:pPr>
       <w:r>
@@ -5839,7 +5869,7 @@
       <w:pPr>
         <w:numPr>
           <w:ilvl w:val="0"/>
-          <w:numId w:val="1104"/>
+          <w:numId w:val="1105"/>
         </w:numPr>
       </w:pPr>
       <w:r>
@@ -5868,7 +5898,7 @@
       <w:pPr>
         <w:numPr>
           <w:ilvl w:val="0"/>
-          <w:numId w:val="1104"/>
+          <w:numId w:val="1105"/>
         </w:numPr>
       </w:pPr>
       <w:r>
@@ -5897,7 +5927,7 @@
       <w:pPr>
         <w:numPr>
           <w:ilvl w:val="0"/>
-          <w:numId w:val="1104"/>
+          <w:numId w:val="1105"/>
         </w:numPr>
       </w:pPr>
       <w:r>
@@ -5908,7 +5938,7 @@
       <w:pPr>
         <w:numPr>
           <w:ilvl w:val="0"/>
-          <w:numId w:val="1104"/>
+          <w:numId w:val="1105"/>
         </w:numPr>
       </w:pPr>
       <w:r>
@@ -5919,7 +5949,7 @@
       <w:pPr>
         <w:numPr>
           <w:ilvl w:val="0"/>
-          <w:numId w:val="1104"/>
+          <w:numId w:val="1105"/>
         </w:numPr>
       </w:pPr>
       <w:r>
@@ -5970,7 +6000,7 @@
       <w:pPr>
         <w:numPr>
           <w:ilvl w:val="0"/>
-          <w:numId w:val="1104"/>
+          <w:numId w:val="1105"/>
         </w:numPr>
       </w:pPr>
       <w:r>
@@ -8620,6 +8650,9 @@
     <w:abstractNumId w:val="991"/>
   </w:num>
   <w:num w:numId="1026">
+    <w:abstractNumId w:val="991"/>
+  </w:num>
+  <w:num w:numId="1027">
     <w:abstractNumId w:val="99411"/>
     <w:lvlOverride w:ilvl="0">
       <w:startOverride w:val="1"/>
@@ -8649,7 +8682,7 @@
       <w:startOverride w:val="1"/>
     </w:lvlOverride>
   </w:num>
-  <w:num w:numId="1027">
+  <w:num w:numId="1028">
     <w:abstractNumId w:val="99711"/>
     <w:lvlOverride w:ilvl="0">
       <w:startOverride w:val="1"/>
@@ -8679,7 +8712,7 @@
       <w:startOverride w:val="1"/>
     </w:lvlOverride>
   </w:num>
-  <w:num w:numId="1028">
+  <w:num w:numId="1029">
     <w:abstractNumId w:val="99712"/>
     <w:lvlOverride w:ilvl="0">
       <w:startOverride w:val="2"/>
@@ -8709,7 +8742,7 @@
       <w:startOverride w:val="2"/>
     </w:lvlOverride>
   </w:num>
-  <w:num w:numId="1029">
+  <w:num w:numId="1030">
     <w:abstractNumId w:val="99412"/>
     <w:lvlOverride w:ilvl="0">
       <w:startOverride w:val="2"/>
@@ -8739,7 +8772,7 @@
       <w:startOverride w:val="2"/>
     </w:lvlOverride>
   </w:num>
-  <w:num w:numId="1030">
+  <w:num w:numId="1031">
     <w:abstractNumId w:val="99413"/>
     <w:lvlOverride w:ilvl="0">
       <w:startOverride w:val="3"/>
@@ -8769,10 +8802,10 @@
       <w:startOverride w:val="3"/>
     </w:lvlOverride>
   </w:num>
-  <w:num w:numId="1031">
+  <w:num w:numId="1032">
     <w:abstractNumId w:val="991"/>
   </w:num>
-  <w:num w:numId="1032">
+  <w:num w:numId="1033">
     <w:abstractNumId w:val="99414"/>
     <w:lvlOverride w:ilvl="0">
       <w:startOverride w:val="4"/>
@@ -8802,7 +8835,7 @@
       <w:startOverride w:val="4"/>
     </w:lvlOverride>
   </w:num>
-  <w:num w:numId="1033">
+  <w:num w:numId="1034">
     <w:abstractNumId w:val="99511"/>
     <w:lvlOverride w:ilvl="0">
       <w:startOverride w:val="1"/>
@@ -8832,7 +8865,7 @@
       <w:startOverride w:val="1"/>
     </w:lvlOverride>
   </w:num>
-  <w:num w:numId="1034">
+  <w:num w:numId="1035">
     <w:abstractNumId w:val="99512"/>
     <w:lvlOverride w:ilvl="0">
       <w:startOverride w:val="2"/>
@@ -8862,7 +8895,7 @@
       <w:startOverride w:val="2"/>
     </w:lvlOverride>
   </w:num>
-  <w:num w:numId="1035">
+  <w:num w:numId="1036">
     <w:abstractNumId w:val="99513"/>
     <w:lvlOverride w:ilvl="0">
       <w:startOverride w:val="3"/>
@@ -8892,7 +8925,7 @@
       <w:startOverride w:val="3"/>
     </w:lvlOverride>
   </w:num>
-  <w:num w:numId="1036">
+  <w:num w:numId="1037">
     <w:abstractNumId w:val="99514"/>
     <w:lvlOverride w:ilvl="0">
       <w:startOverride w:val="4"/>
@@ -8922,7 +8955,7 @@
       <w:startOverride w:val="4"/>
     </w:lvlOverride>
   </w:num>
-  <w:num w:numId="1037">
+  <w:num w:numId="1038">
     <w:abstractNumId w:val="997122"/>
     <w:lvlOverride w:ilvl="0">
       <w:startOverride w:val="22"/>
@@ -8952,7 +8985,7 @@
       <w:startOverride w:val="22"/>
     </w:lvlOverride>
   </w:num>
-  <w:num w:numId="1038">
+  <w:num w:numId="1039">
     <w:abstractNumId w:val="99516"/>
     <w:lvlOverride w:ilvl="0">
       <w:startOverride w:val="6"/>
@@ -8982,7 +9015,7 @@
       <w:startOverride w:val="6"/>
     </w:lvlOverride>
   </w:num>
-  <w:num w:numId="1039">
+  <w:num w:numId="1040">
     <w:abstractNumId w:val="99517"/>
     <w:lvlOverride w:ilvl="0">
       <w:startOverride w:val="7"/>
@@ -9012,7 +9045,7 @@
       <w:startOverride w:val="7"/>
     </w:lvlOverride>
   </w:num>
-  <w:num w:numId="1040">
+  <w:num w:numId="1041">
     <w:abstractNumId w:val="99518"/>
     <w:lvlOverride w:ilvl="0">
       <w:startOverride w:val="8"/>
@@ -9042,7 +9075,7 @@
       <w:startOverride w:val="8"/>
     </w:lvlOverride>
   </w:num>
-  <w:num w:numId="1041">
+  <w:num w:numId="1042">
     <w:abstractNumId w:val="99519"/>
     <w:lvlOverride w:ilvl="0">
       <w:startOverride w:val="9"/>
@@ -9072,7 +9105,7 @@
       <w:startOverride w:val="9"/>
     </w:lvlOverride>
   </w:num>
-  <w:num w:numId="1042">
+  <w:num w:numId="1043">
     <w:abstractNumId w:val="99711"/>
     <w:lvlOverride w:ilvl="0">
       <w:startOverride w:val="1"/>
@@ -9102,7 +9135,7 @@
       <w:startOverride w:val="1"/>
     </w:lvlOverride>
   </w:num>
-  <w:num w:numId="1043">
+  <w:num w:numId="1044">
     <w:abstractNumId w:val="99415"/>
     <w:lvlOverride w:ilvl="0">
       <w:startOverride w:val="5"/>
@@ -9132,7 +9165,7 @@
       <w:startOverride w:val="5"/>
     </w:lvlOverride>
   </w:num>
-  <w:num w:numId="1044">
+  <w:num w:numId="1045">
     <w:abstractNumId w:val="99511"/>
     <w:lvlOverride w:ilvl="0">
       <w:startOverride w:val="1"/>
@@ -9162,7 +9195,7 @@
       <w:startOverride w:val="1"/>
     </w:lvlOverride>
   </w:num>
-  <w:num w:numId="1045">
+  <w:num w:numId="1046">
     <w:abstractNumId w:val="99512"/>
     <w:lvlOverride w:ilvl="0">
       <w:startOverride w:val="2"/>
@@ -9192,7 +9225,7 @@
       <w:startOverride w:val="2"/>
     </w:lvlOverride>
   </w:num>
-  <w:num w:numId="1046">
+  <w:num w:numId="1047">
     <w:abstractNumId w:val="99513"/>
     <w:lvlOverride w:ilvl="0">
       <w:startOverride w:val="3"/>
@@ -9222,7 +9255,7 @@
       <w:startOverride w:val="3"/>
     </w:lvlOverride>
   </w:num>
-  <w:num w:numId="1047">
+  <w:num w:numId="1048">
     <w:abstractNumId w:val="99514"/>
     <w:lvlOverride w:ilvl="0">
       <w:startOverride w:val="4"/>
@@ -9252,7 +9285,7 @@
       <w:startOverride w:val="4"/>
     </w:lvlOverride>
   </w:num>
-  <w:num w:numId="1048">
+  <w:num w:numId="1049">
     <w:abstractNumId w:val="997122"/>
     <w:lvlOverride w:ilvl="0">
       <w:startOverride w:val="22"/>
@@ -9282,7 +9315,7 @@
       <w:startOverride w:val="22"/>
     </w:lvlOverride>
   </w:num>
-  <w:num w:numId="1049">
+  <w:num w:numId="1050">
     <w:abstractNumId w:val="99416"/>
     <w:lvlOverride w:ilvl="0">
       <w:startOverride w:val="6"/>
@@ -9312,7 +9345,7 @@
       <w:startOverride w:val="6"/>
     </w:lvlOverride>
   </w:num>
-  <w:num w:numId="1050">
+  <w:num w:numId="1051">
     <w:abstractNumId w:val="99511"/>
     <w:lvlOverride w:ilvl="0">
       <w:startOverride w:val="1"/>
@@ -9342,7 +9375,7 @@
       <w:startOverride w:val="1"/>
     </w:lvlOverride>
   </w:num>
-  <w:num w:numId="1051">
+  <w:num w:numId="1052">
     <w:abstractNumId w:val="99512"/>
     <w:lvlOverride w:ilvl="0">
       <w:startOverride w:val="2"/>
@@ -9372,7 +9405,7 @@
       <w:startOverride w:val="2"/>
     </w:lvlOverride>
   </w:num>
-  <w:num w:numId="1052">
+  <w:num w:numId="1053">
     <w:abstractNumId w:val="99513"/>
     <w:lvlOverride w:ilvl="0">
       <w:startOverride w:val="3"/>
@@ -9402,7 +9435,7 @@
       <w:startOverride w:val="3"/>
     </w:lvlOverride>
   </w:num>
-  <w:num w:numId="1053">
+  <w:num w:numId="1054">
     <w:abstractNumId w:val="99514"/>
     <w:lvlOverride w:ilvl="0">
       <w:startOverride w:val="4"/>
@@ -9432,7 +9465,7 @@
       <w:startOverride w:val="4"/>
     </w:lvlOverride>
   </w:num>
-  <w:num w:numId="1054">
+  <w:num w:numId="1055">
     <w:abstractNumId w:val="997122"/>
     <w:lvlOverride w:ilvl="0">
       <w:startOverride w:val="22"/>
@@ -9462,7 +9495,7 @@
       <w:startOverride w:val="22"/>
     </w:lvlOverride>
   </w:num>
-  <w:num w:numId="1055">
+  <w:num w:numId="1056">
     <w:abstractNumId w:val="99516"/>
     <w:lvlOverride w:ilvl="0">
       <w:startOverride w:val="6"/>
@@ -9492,7 +9525,7 @@
       <w:startOverride w:val="6"/>
     </w:lvlOverride>
   </w:num>
-  <w:num w:numId="1056">
+  <w:num w:numId="1057">
     <w:abstractNumId w:val="99711"/>
     <w:lvlOverride w:ilvl="0">
       <w:startOverride w:val="1"/>
@@ -9522,7 +9555,7 @@
       <w:startOverride w:val="1"/>
     </w:lvlOverride>
   </w:num>
-  <w:num w:numId="1057">
+  <w:num w:numId="1058">
     <w:abstractNumId w:val="99417"/>
     <w:lvlOverride w:ilvl="0">
       <w:startOverride w:val="7"/>
@@ -9552,7 +9585,7 @@
       <w:startOverride w:val="7"/>
     </w:lvlOverride>
   </w:num>
-  <w:num w:numId="1058">
+  <w:num w:numId="1059">
     <w:abstractNumId w:val="99511"/>
     <w:lvlOverride w:ilvl="0">
       <w:startOverride w:val="1"/>
@@ -9582,7 +9615,7 @@
       <w:startOverride w:val="1"/>
     </w:lvlOverride>
   </w:num>
-  <w:num w:numId="1059">
+  <w:num w:numId="1060">
     <w:abstractNumId w:val="99513"/>
     <w:lvlOverride w:ilvl="0">
       <w:startOverride w:val="3"/>
@@ -9612,7 +9645,7 @@
       <w:startOverride w:val="3"/>
     </w:lvlOverride>
   </w:num>
-  <w:num w:numId="1060">
+  <w:num w:numId="1061">
     <w:abstractNumId w:val="99514"/>
     <w:lvlOverride w:ilvl="0">
       <w:startOverride w:val="4"/>
@@ -9642,7 +9675,7 @@
       <w:startOverride w:val="4"/>
     </w:lvlOverride>
   </w:num>
-  <w:num w:numId="1061">
+  <w:num w:numId="1062">
     <w:abstractNumId w:val="997122"/>
     <w:lvlOverride w:ilvl="0">
       <w:startOverride w:val="22"/>
@@ -9672,7 +9705,7 @@
       <w:startOverride w:val="22"/>
     </w:lvlOverride>
   </w:num>
-  <w:num w:numId="1062">
+  <w:num w:numId="1063">
     <w:abstractNumId w:val="99516"/>
     <w:lvlOverride w:ilvl="0">
       <w:startOverride w:val="6"/>
@@ -9702,7 +9735,7 @@
       <w:startOverride w:val="6"/>
     </w:lvlOverride>
   </w:num>
-  <w:num w:numId="1063">
+  <w:num w:numId="1064">
     <w:abstractNumId w:val="99517"/>
     <w:lvlOverride w:ilvl="0">
       <w:startOverride w:val="7"/>
@@ -9732,7 +9765,7 @@
       <w:startOverride w:val="7"/>
     </w:lvlOverride>
   </w:num>
-  <w:num w:numId="1064">
+  <w:num w:numId="1065">
     <w:abstractNumId w:val="99518"/>
     <w:lvlOverride w:ilvl="0">
       <w:startOverride w:val="8"/>
@@ -9762,7 +9795,7 @@
       <w:startOverride w:val="8"/>
     </w:lvlOverride>
   </w:num>
-  <w:num w:numId="1065">
+  <w:num w:numId="1066">
     <w:abstractNumId w:val="99418"/>
     <w:lvlOverride w:ilvl="0">
       <w:startOverride w:val="8"/>
@@ -9792,7 +9825,7 @@
       <w:startOverride w:val="8"/>
     </w:lvlOverride>
   </w:num>
-  <w:num w:numId="1066">
+  <w:num w:numId="1067">
     <w:abstractNumId w:val="99511"/>
     <w:lvlOverride w:ilvl="0">
       <w:startOverride w:val="1"/>
@@ -9822,7 +9855,7 @@
       <w:startOverride w:val="1"/>
     </w:lvlOverride>
   </w:num>
-  <w:num w:numId="1067">
+  <w:num w:numId="1068">
     <w:abstractNumId w:val="99512"/>
     <w:lvlOverride w:ilvl="0">
       <w:startOverride w:val="2"/>
@@ -9852,7 +9885,7 @@
       <w:startOverride w:val="2"/>
     </w:lvlOverride>
   </w:num>
-  <w:num w:numId="1068">
+  <w:num w:numId="1069">
     <w:abstractNumId w:val="99513"/>
     <w:lvlOverride w:ilvl="0">
       <w:startOverride w:val="3"/>
@@ -9882,7 +9915,7 @@
       <w:startOverride w:val="3"/>
     </w:lvlOverride>
   </w:num>
-  <w:num w:numId="1069">
+  <w:num w:numId="1070">
     <w:abstractNumId w:val="99514"/>
     <w:lvlOverride w:ilvl="0">
       <w:startOverride w:val="4"/>
@@ -9912,7 +9945,7 @@
       <w:startOverride w:val="4"/>
     </w:lvlOverride>
   </w:num>
-  <w:num w:numId="1070">
+  <w:num w:numId="1071">
     <w:abstractNumId w:val="997122"/>
     <w:lvlOverride w:ilvl="0">
       <w:startOverride w:val="22"/>
@@ -9942,7 +9975,7 @@
       <w:startOverride w:val="22"/>
     </w:lvlOverride>
   </w:num>
-  <w:num w:numId="1071">
+  <w:num w:numId="1072">
     <w:abstractNumId w:val="99516"/>
     <w:lvlOverride w:ilvl="0">
       <w:startOverride w:val="6"/>
@@ -9972,7 +10005,7 @@
       <w:startOverride w:val="6"/>
     </w:lvlOverride>
   </w:num>
-  <w:num w:numId="1072">
+  <w:num w:numId="1073">
     <w:abstractNumId w:val="99517"/>
     <w:lvlOverride w:ilvl="0">
       <w:startOverride w:val="7"/>
@@ -10002,7 +10035,7 @@
       <w:startOverride w:val="7"/>
     </w:lvlOverride>
   </w:num>
-  <w:num w:numId="1073">
+  <w:num w:numId="1074">
     <w:abstractNumId w:val="99518"/>
     <w:lvlOverride w:ilvl="0">
       <w:startOverride w:val="8"/>
@@ -10032,7 +10065,7 @@
       <w:startOverride w:val="8"/>
     </w:lvlOverride>
   </w:num>
-  <w:num w:numId="1074">
+  <w:num w:numId="1075">
     <w:abstractNumId w:val="99519"/>
     <w:lvlOverride w:ilvl="0">
       <w:startOverride w:val="9"/>
@@ -10062,7 +10095,7 @@
       <w:startOverride w:val="9"/>
     </w:lvlOverride>
   </w:num>
-  <w:num w:numId="1075">
+  <w:num w:numId="1076">
     <w:abstractNumId w:val="99711"/>
     <w:lvlOverride w:ilvl="0">
       <w:startOverride w:val="1"/>
@@ -10092,7 +10125,7 @@
       <w:startOverride w:val="1"/>
     </w:lvlOverride>
   </w:num>
-  <w:num w:numId="1076">
+  <w:num w:numId="1077">
     <w:abstractNumId w:val="997124"/>
     <w:lvlOverride w:ilvl="0">
       <w:startOverride w:val="24"/>
@@ -10122,7 +10155,7 @@
       <w:startOverride w:val="24"/>
     </w:lvlOverride>
   </w:num>
-  <w:num w:numId="1077">
+  <w:num w:numId="1078">
     <w:abstractNumId w:val="995111"/>
     <w:lvlOverride w:ilvl="0">
       <w:startOverride w:val="11"/>
@@ -10152,7 +10185,7 @@
       <w:startOverride w:val="11"/>
     </w:lvlOverride>
   </w:num>
-  <w:num w:numId="1078">
+  <w:num w:numId="1079">
     <w:abstractNumId w:val="99419"/>
     <w:lvlOverride w:ilvl="0">
       <w:startOverride w:val="9"/>
@@ -10182,7 +10215,7 @@
       <w:startOverride w:val="9"/>
     </w:lvlOverride>
   </w:num>
-  <w:num w:numId="1079">
+  <w:num w:numId="1080">
     <w:abstractNumId w:val="99511"/>
     <w:lvlOverride w:ilvl="0">
       <w:startOverride w:val="1"/>
@@ -10212,7 +10245,7 @@
       <w:startOverride w:val="1"/>
     </w:lvlOverride>
   </w:num>
-  <w:num w:numId="1080">
+  <w:num w:numId="1081">
     <w:abstractNumId w:val="994110"/>
     <w:lvlOverride w:ilvl="0">
       <w:startOverride w:val="10"/>
@@ -10242,7 +10275,7 @@
       <w:startOverride w:val="10"/>
     </w:lvlOverride>
   </w:num>
-  <w:num w:numId="1081">
+  <w:num w:numId="1082">
     <w:abstractNumId w:val="99511"/>
     <w:lvlOverride w:ilvl="0">
       <w:startOverride w:val="1"/>
@@ -10272,7 +10305,7 @@
       <w:startOverride w:val="1"/>
     </w:lvlOverride>
   </w:num>
-  <w:num w:numId="1082">
+  <w:num w:numId="1083">
     <w:abstractNumId w:val="99711"/>
     <w:lvlOverride w:ilvl="0">
       <w:startOverride w:val="1"/>
@@ -10302,7 +10335,7 @@
       <w:startOverride w:val="1"/>
     </w:lvlOverride>
   </w:num>
-  <w:num w:numId="1083">
+  <w:num w:numId="1084">
     <w:abstractNumId w:val="99512"/>
     <w:lvlOverride w:ilvl="0">
       <w:startOverride w:val="2"/>
@@ -10332,7 +10365,7 @@
       <w:startOverride w:val="2"/>
     </w:lvlOverride>
   </w:num>
-  <w:num w:numId="1084">
+  <w:num w:numId="1085">
     <w:abstractNumId w:val="99711"/>
     <w:lvlOverride w:ilvl="0">
       <w:startOverride w:val="1"/>
@@ -10362,7 +10395,7 @@
       <w:startOverride w:val="1"/>
     </w:lvlOverride>
   </w:num>
-  <w:num w:numId="1085">
+  <w:num w:numId="1086">
     <w:abstractNumId w:val="99712"/>
     <w:lvlOverride w:ilvl="0">
       <w:startOverride w:val="2"/>
@@ -10392,7 +10425,7 @@
       <w:startOverride w:val="2"/>
     </w:lvlOverride>
   </w:num>
-  <w:num w:numId="1086">
+  <w:num w:numId="1087">
     <w:abstractNumId w:val="99713"/>
     <w:lvlOverride w:ilvl="0">
       <w:startOverride w:val="3"/>
@@ -10422,7 +10455,7 @@
       <w:startOverride w:val="3"/>
     </w:lvlOverride>
   </w:num>
-  <w:num w:numId="1087">
+  <w:num w:numId="1088">
     <w:abstractNumId w:val="994111"/>
     <w:lvlOverride w:ilvl="0">
       <w:startOverride w:val="11"/>
@@ -10452,7 +10485,7 @@
       <w:startOverride w:val="11"/>
     </w:lvlOverride>
   </w:num>
-  <w:num w:numId="1088">
+  <w:num w:numId="1089">
     <w:abstractNumId w:val="99511"/>
     <w:lvlOverride w:ilvl="0">
       <w:startOverride w:val="1"/>
@@ -10482,7 +10515,7 @@
       <w:startOverride w:val="1"/>
     </w:lvlOverride>
   </w:num>
-  <w:num w:numId="1089">
+  <w:num w:numId="1090">
     <w:abstractNumId w:val="99711"/>
     <w:lvlOverride w:ilvl="0">
       <w:startOverride w:val="1"/>
@@ -10512,7 +10545,7 @@
       <w:startOverride w:val="1"/>
     </w:lvlOverride>
   </w:num>
-  <w:num w:numId="1090">
+  <w:num w:numId="1091">
     <w:abstractNumId w:val="99512"/>
     <w:lvlOverride w:ilvl="0">
       <w:startOverride w:val="2"/>
@@ -10542,7 +10575,7 @@
       <w:startOverride w:val="2"/>
     </w:lvlOverride>
   </w:num>
-  <w:num w:numId="1091">
+  <w:num w:numId="1092">
     <w:abstractNumId w:val="99711"/>
     <w:lvlOverride w:ilvl="0">
       <w:startOverride w:val="1"/>
@@ -10572,7 +10605,7 @@
       <w:startOverride w:val="1"/>
     </w:lvlOverride>
   </w:num>
-  <w:num w:numId="1092">
+  <w:num w:numId="1093">
     <w:abstractNumId w:val="994112"/>
     <w:lvlOverride w:ilvl="0">
       <w:startOverride w:val="12"/>
@@ -10602,7 +10635,7 @@
       <w:startOverride w:val="12"/>
     </w:lvlOverride>
   </w:num>
-  <w:num w:numId="1093">
+  <w:num w:numId="1094">
     <w:abstractNumId w:val="99511"/>
     <w:lvlOverride w:ilvl="0">
       <w:startOverride w:val="1"/>
@@ -10632,7 +10665,7 @@
       <w:startOverride w:val="1"/>
     </w:lvlOverride>
   </w:num>
-  <w:num w:numId="1094">
+  <w:num w:numId="1095">
     <w:abstractNumId w:val="99711"/>
     <w:lvlOverride w:ilvl="0">
       <w:startOverride w:val="1"/>
@@ -10662,7 +10695,7 @@
       <w:startOverride w:val="1"/>
     </w:lvlOverride>
   </w:num>
-  <w:num w:numId="1095">
+  <w:num w:numId="1096">
     <w:abstractNumId w:val="994113"/>
     <w:lvlOverride w:ilvl="0">
       <w:startOverride w:val="13"/>
@@ -10692,7 +10725,7 @@
       <w:startOverride w:val="13"/>
     </w:lvlOverride>
   </w:num>
-  <w:num w:numId="1096">
+  <w:num w:numId="1097">
     <w:abstractNumId w:val="99511"/>
     <w:lvlOverride w:ilvl="0">
       <w:startOverride w:val="1"/>
@@ -10722,7 +10755,7 @@
       <w:startOverride w:val="1"/>
     </w:lvlOverride>
   </w:num>
-  <w:num w:numId="1097">
+  <w:num w:numId="1098">
     <w:abstractNumId w:val="99711"/>
     <w:lvlOverride w:ilvl="0">
       <w:startOverride w:val="1"/>
@@ -10752,7 +10785,7 @@
       <w:startOverride w:val="1"/>
     </w:lvlOverride>
   </w:num>
-  <w:num w:numId="1098">
+  <w:num w:numId="1099">
     <w:abstractNumId w:val="99413"/>
     <w:lvlOverride w:ilvl="0">
       <w:startOverride w:val="3"/>
@@ -10782,7 +10815,7 @@
       <w:startOverride w:val="3"/>
     </w:lvlOverride>
   </w:num>
-  <w:num w:numId="1099">
+  <w:num w:numId="1100">
     <w:abstractNumId w:val="99511"/>
     <w:lvlOverride w:ilvl="0">
       <w:startOverride w:val="1"/>
@@ -10812,7 +10845,7 @@
       <w:startOverride w:val="1"/>
     </w:lvlOverride>
   </w:num>
-  <w:num w:numId="1100">
+  <w:num w:numId="1101">
     <w:abstractNumId w:val="99512"/>
     <w:lvlOverride w:ilvl="0">
       <w:startOverride w:val="2"/>
@@ -10842,7 +10875,7 @@
       <w:startOverride w:val="2"/>
     </w:lvlOverride>
   </w:num>
-  <w:num w:numId="1101">
+  <w:num w:numId="1102">
     <w:abstractNumId w:val="99511"/>
     <w:lvlOverride w:ilvl="0">
       <w:startOverride w:val="1"/>
@@ -10872,7 +10905,7 @@
       <w:startOverride w:val="1"/>
     </w:lvlOverride>
   </w:num>
-  <w:num w:numId="1102">
+  <w:num w:numId="1103">
     <w:abstractNumId w:val="99711"/>
     <w:lvlOverride w:ilvl="0">
       <w:startOverride w:val="1"/>
@@ -10902,7 +10935,7 @@
       <w:startOverride w:val="1"/>
     </w:lvlOverride>
   </w:num>
-  <w:num w:numId="1103">
+  <w:num w:numId="1104">
     <w:abstractNumId w:val="99512"/>
     <w:lvlOverride w:ilvl="0">
       <w:startOverride w:val="2"/>
@@ -10932,7 +10965,7 @@
       <w:startOverride w:val="2"/>
     </w:lvlOverride>
   </w:num>
-  <w:num w:numId="1104">
+  <w:num w:numId="1105">
     <w:abstractNumId w:val="994114"/>
     <w:lvlOverride w:ilvl="0">
       <w:startOverride w:val="14"/>

</xml_diff>